<commit_message>
updating the project document
</commit_message>
<xml_diff>
--- a/Phase1_End_Project_Efstratios_Gaitanidis.docx
+++ b/Phase1_End_Project_Efstratios_Gaitanidis.docx
@@ -4,6 +4,14 @@
   <w:body>
     <w:sdt>
       <w:sdtPr>
+        <w:rPr>
+          <w:rFonts w:asciiTheme="minorHAnsi" w:eastAsiaTheme="minorHAnsi" w:hAnsiTheme="minorHAnsi" w:cstheme="minorBidi"/>
+          <w:color w:val="auto"/>
+          <w:kern w:val="2"/>
+          <w:sz w:val="22"/>
+          <w:szCs w:val="22"/>
+          <w14:ligatures w14:val="standardContextual"/>
+        </w:rPr>
         <w:id w:val="-881097538"/>
         <w:docPartObj>
           <w:docPartGallery w:val="Table of Contents"/>
@@ -12,15 +20,9 @@
       </w:sdtPr>
       <w:sdtEndPr>
         <w:rPr>
-          <w:rFonts w:asciiTheme="minorHAnsi" w:eastAsiaTheme="minorHAnsi" w:hAnsiTheme="minorHAnsi" w:cstheme="minorBidi"/>
           <w:b/>
           <w:bCs/>
           <w:noProof/>
-          <w:color w:val="auto"/>
-          <w:kern w:val="2"/>
-          <w:sz w:val="22"/>
-          <w:szCs w:val="22"/>
-          <w14:ligatures w14:val="standardContextual"/>
         </w:rPr>
       </w:sdtEndPr>
       <w:sdtContent>
@@ -39,6 +41,7 @@
               <w:tab w:val="right" w:leader="dot" w:pos="9350"/>
             </w:tabs>
             <w:rPr>
+              <w:rFonts w:eastAsiaTheme="minorEastAsia"/>
               <w:noProof/>
             </w:rPr>
           </w:pPr>
@@ -51,7 +54,7 @@
           <w:r>
             <w:fldChar w:fldCharType="separate"/>
           </w:r>
-          <w:hyperlink w:anchor="_Toc144998826" w:history="1">
+          <w:hyperlink w:anchor="_Toc145035029" w:history="1">
             <w:r>
               <w:rPr>
                 <w:rStyle w:val="Hyperlink"/>
@@ -78,7 +81,7 @@
                 <w:noProof/>
                 <w:webHidden/>
               </w:rPr>
-              <w:instrText xml:space="preserve"> PAGEREF _Toc144998826 \h </w:instrText>
+              <w:instrText xml:space="preserve"> PAGEREF _Toc145035029 \h </w:instrText>
             </w:r>
             <w:r>
               <w:rPr>
@@ -99,6 +102,213 @@
                 <w:webHidden/>
               </w:rPr>
               <w:t>2</w:t>
+            </w:r>
+            <w:r>
+              <w:rPr>
+                <w:noProof/>
+                <w:webHidden/>
+              </w:rPr>
+              <w:fldChar w:fldCharType="end"/>
+            </w:r>
+          </w:hyperlink>
+        </w:p>
+        <w:p>
+          <w:pPr>
+            <w:pStyle w:val="TOC1"/>
+            <w:tabs>
+              <w:tab w:val="right" w:leader="dot" w:pos="9350"/>
+            </w:tabs>
+            <w:rPr>
+              <w:rFonts w:eastAsiaTheme="minorEastAsia"/>
+              <w:noProof/>
+            </w:rPr>
+          </w:pPr>
+          <w:hyperlink w:anchor="_Toc145035030" w:history="1">
+            <w:r>
+              <w:rPr>
+                <w:rStyle w:val="Hyperlink"/>
+                <w:noProof/>
+              </w:rPr>
+              <w:t>Application Description</w:t>
+            </w:r>
+            <w:r>
+              <w:rPr>
+                <w:noProof/>
+                <w:webHidden/>
+              </w:rPr>
+              <w:tab/>
+            </w:r>
+            <w:r>
+              <w:rPr>
+                <w:noProof/>
+                <w:webHidden/>
+              </w:rPr>
+              <w:fldChar w:fldCharType="begin"/>
+            </w:r>
+            <w:r>
+              <w:rPr>
+                <w:noProof/>
+                <w:webHidden/>
+              </w:rPr>
+              <w:instrText xml:space="preserve"> PAGEREF _Toc145035030 \h </w:instrText>
+            </w:r>
+            <w:r>
+              <w:rPr>
+                <w:noProof/>
+                <w:webHidden/>
+              </w:rPr>
+            </w:r>
+            <w:r>
+              <w:rPr>
+                <w:noProof/>
+                <w:webHidden/>
+              </w:rPr>
+              <w:fldChar w:fldCharType="separate"/>
+            </w:r>
+            <w:r>
+              <w:rPr>
+                <w:noProof/>
+                <w:webHidden/>
+              </w:rPr>
+              <w:t>2</w:t>
+            </w:r>
+            <w:r>
+              <w:rPr>
+                <w:noProof/>
+                <w:webHidden/>
+              </w:rPr>
+              <w:fldChar w:fldCharType="end"/>
+            </w:r>
+          </w:hyperlink>
+        </w:p>
+        <w:p>
+          <w:pPr>
+            <w:pStyle w:val="TOC1"/>
+            <w:tabs>
+              <w:tab w:val="right" w:leader="dot" w:pos="9350"/>
+            </w:tabs>
+            <w:rPr>
+              <w:rFonts w:eastAsiaTheme="minorEastAsia"/>
+              <w:noProof/>
+            </w:rPr>
+          </w:pPr>
+          <w:hyperlink w:anchor="_Toc145035031" w:history="1">
+            <w:r>
+              <w:rPr>
+                <w:rStyle w:val="Hyperlink"/>
+                <w:noProof/>
+              </w:rPr>
+              <w:t>Class structure</w:t>
+            </w:r>
+            <w:r>
+              <w:rPr>
+                <w:noProof/>
+                <w:webHidden/>
+              </w:rPr>
+              <w:tab/>
+            </w:r>
+            <w:r>
+              <w:rPr>
+                <w:noProof/>
+                <w:webHidden/>
+              </w:rPr>
+              <w:fldChar w:fldCharType="begin"/>
+            </w:r>
+            <w:r>
+              <w:rPr>
+                <w:noProof/>
+                <w:webHidden/>
+              </w:rPr>
+              <w:instrText xml:space="preserve"> PAGEREF _Toc145035031 \h </w:instrText>
+            </w:r>
+            <w:r>
+              <w:rPr>
+                <w:noProof/>
+                <w:webHidden/>
+              </w:rPr>
+            </w:r>
+            <w:r>
+              <w:rPr>
+                <w:noProof/>
+                <w:webHidden/>
+              </w:rPr>
+              <w:fldChar w:fldCharType="separate"/>
+            </w:r>
+            <w:r>
+              <w:rPr>
+                <w:noProof/>
+                <w:webHidden/>
+              </w:rPr>
+              <w:t>2</w:t>
+            </w:r>
+            <w:r>
+              <w:rPr>
+                <w:noProof/>
+                <w:webHidden/>
+              </w:rPr>
+              <w:fldChar w:fldCharType="end"/>
+            </w:r>
+          </w:hyperlink>
+        </w:p>
+        <w:p>
+          <w:pPr>
+            <w:pStyle w:val="TOC1"/>
+            <w:tabs>
+              <w:tab w:val="right" w:leader="dot" w:pos="9350"/>
+            </w:tabs>
+            <w:rPr>
+              <w:rFonts w:eastAsiaTheme="minorEastAsia"/>
+              <w:noProof/>
+            </w:rPr>
+          </w:pPr>
+          <w:hyperlink w:anchor="_Toc145035032" w:history="1">
+            <w:r>
+              <w:rPr>
+                <w:rStyle w:val="Hyperlink"/>
+                <w:noProof/>
+              </w:rPr>
+              <w:t>Methods</w:t>
+            </w:r>
+            <w:r>
+              <w:rPr>
+                <w:noProof/>
+                <w:webHidden/>
+              </w:rPr>
+              <w:tab/>
+            </w:r>
+            <w:r>
+              <w:rPr>
+                <w:noProof/>
+                <w:webHidden/>
+              </w:rPr>
+              <w:fldChar w:fldCharType="begin"/>
+            </w:r>
+            <w:r>
+              <w:rPr>
+                <w:noProof/>
+                <w:webHidden/>
+              </w:rPr>
+              <w:instrText xml:space="preserve"> PAGEREF _Toc145035032 \h </w:instrText>
+            </w:r>
+            <w:r>
+              <w:rPr>
+                <w:noProof/>
+                <w:webHidden/>
+              </w:rPr>
+            </w:r>
+            <w:r>
+              <w:rPr>
+                <w:noProof/>
+                <w:webHidden/>
+              </w:rPr>
+              <w:fldChar w:fldCharType="separate"/>
+            </w:r>
+            <w:r>
+              <w:rPr>
+                <w:noProof/>
+                <w:webHidden/>
+              </w:rPr>
+              <w:t>3</w:t>
             </w:r>
             <w:r>
               <w:rPr>
@@ -150,9 +360,8 @@
       <w:pPr>
         <w:pStyle w:val="Heading1"/>
       </w:pPr>
-      <w:bookmarkStart w:id="0" w:name="_Toc144998826"/>
-      <w:r>
-        <w:lastRenderedPageBreak/>
+      <w:bookmarkStart w:id="0" w:name="_Toc145035029"/>
+      <w:r>
         <w:t>GIT HUB repository</w:t>
       </w:r>
       <w:bookmarkEnd w:id="0"/>
@@ -177,15 +386,92 @@
       </w:hyperlink>
     </w:p>
     <w:p/>
+    <w:p/>
     <w:p>
       <w:pPr>
         <w:pStyle w:val="Heading1"/>
       </w:pPr>
+      <w:bookmarkStart w:id="1" w:name="_Toc145035030"/>
+      <w:r>
+        <w:t>Application Description</w:t>
+      </w:r>
+      <w:bookmarkEnd w:id="1"/>
+    </w:p>
+    <w:p/>
+    <w:p>
+      <w:pPr>
+        <w:ind w:firstLine="720"/>
+      </w:pPr>
+      <w:r>
+        <w:t xml:space="preserve">The application is named </w:t>
+      </w:r>
+      <w:proofErr w:type="spellStart"/>
+      <w:r>
+        <w:t>FileMagic</w:t>
+      </w:r>
+      <w:proofErr w:type="spellEnd"/>
+      <w:r>
+        <w:t xml:space="preserve"> and </w:t>
+      </w:r>
+      <w:r>
+        <w:t>it</w:t>
+      </w:r>
+      <w:r>
+        <w:t xml:space="preserve"> includes a welcome message, a main menu and a business submenu. The application provides </w:t>
+      </w:r>
+      <w:r>
+        <w:t xml:space="preserve">a) </w:t>
+      </w:r>
+      <w:r>
+        <w:t xml:space="preserve">the feature to display the file contents of a user specified directory through main menu and </w:t>
+      </w:r>
+      <w:r>
+        <w:t>three</w:t>
+      </w:r>
+      <w:r>
+        <w:t xml:space="preserve"> additional business options </w:t>
+      </w:r>
+      <w:r>
+        <w:t>in the submenu which include creating a file, deleting a file and searching a file in a user specified directory.</w:t>
+      </w:r>
+    </w:p>
+    <w:p>
+      <w:pPr>
+        <w:ind w:firstLine="720"/>
+      </w:pPr>
+      <w:r>
+        <w:t xml:space="preserve">When user is executing the program, he has the ability to perform any set of actions before exiting the program. For example, he can create 2 files of any name in two different directory paths. </w:t>
+      </w:r>
+    </w:p>
+    <w:p>
+      <w:pPr>
+        <w:ind w:firstLine="720"/>
+      </w:pPr>
+      <w:r>
+        <w:t xml:space="preserve">The application guides through the menus to all features and requests from subscriber a) to insert the option for the action he wants to execute, as well as to insert the directory path for displaying the file contents and in business sub menu the filename for which the user desires to either create, delete or search according to his desire. </w:t>
+      </w:r>
+    </w:p>
+    <w:p>
+      <w:pPr>
+        <w:ind w:firstLine="720"/>
+      </w:pPr>
+      <w:r>
+        <w:t xml:space="preserve"> </w:t>
+      </w:r>
+      <w:r>
+        <w:t xml:space="preserve">   </w:t>
+      </w:r>
+    </w:p>
+    <w:p>
+      <w:pPr>
+        <w:pStyle w:val="Heading1"/>
+      </w:pPr>
+      <w:bookmarkStart w:id="2" w:name="_Toc145035031"/>
       <w:r>
         <w:t>Class structure</w:t>
       </w:r>
-    </w:p>
-    <w:p/>
+      <w:bookmarkEnd w:id="2"/>
+    </w:p>
     <w:p>
       <w:r>
         <w:t xml:space="preserve">The application </w:t>
@@ -208,8 +494,19 @@
         </w:numPr>
       </w:pPr>
       <w:r>
-        <w:t>Class App that has a main method</w:t>
-      </w:r>
+        <w:t xml:space="preserve">Class App </w:t>
+      </w:r>
+      <w:r>
+        <w:t xml:space="preserve">includes the </w:t>
+      </w:r>
+      <w:r>
+        <w:t>main method</w:t>
+      </w:r>
+    </w:p>
+    <w:p>
+      <w:pPr>
+        <w:pStyle w:val="ListParagraph"/>
+      </w:pPr>
     </w:p>
     <w:p>
       <w:pPr>
@@ -220,14 +517,24 @@
         </w:numPr>
       </w:pPr>
       <w:r>
-        <w:t>Class Welcome present</w:t>
-      </w:r>
-      <w:r>
-        <w:t>s</w:t>
+        <w:t xml:space="preserve">Class Welcome </w:t>
+      </w:r>
+      <w:r>
+        <w:t>provides</w:t>
       </w:r>
       <w:r>
         <w:t xml:space="preserve"> the welcome menu</w:t>
       </w:r>
+    </w:p>
+    <w:p>
+      <w:pPr>
+        <w:pStyle w:val="ListParagraph"/>
+      </w:pPr>
+    </w:p>
+    <w:p>
+      <w:pPr>
+        <w:pStyle w:val="ListParagraph"/>
+      </w:pPr>
     </w:p>
     <w:p>
       <w:pPr>
@@ -238,8 +545,73 @@
         </w:numPr>
       </w:pPr>
       <w:r>
-        <w:t>Class Maimenu for presenting the main 3 options of the application</w:t>
-      </w:r>
+        <w:t xml:space="preserve">Class </w:t>
+      </w:r>
+      <w:proofErr w:type="spellStart"/>
+      <w:r>
+        <w:t>Mai</w:t>
+      </w:r>
+      <w:r>
+        <w:t>nM</w:t>
+      </w:r>
+      <w:r>
+        <w:t>enu</w:t>
+      </w:r>
+      <w:proofErr w:type="spellEnd"/>
+      <w:r>
+        <w:t xml:space="preserve"> </w:t>
+      </w:r>
+      <w:r>
+        <w:t xml:space="preserve">provides the following </w:t>
+      </w:r>
+      <w:r>
+        <w:t>3 options of the application</w:t>
+      </w:r>
+      <w:r>
+        <w:t>.</w:t>
+      </w:r>
+    </w:p>
+    <w:p>
+      <w:pPr>
+        <w:pStyle w:val="ListParagraph"/>
+        <w:numPr>
+          <w:ilvl w:val="0"/>
+          <w:numId w:val="5"/>
+        </w:numPr>
+      </w:pPr>
+      <w:r>
+        <w:t>To display the contents of a user specified directory</w:t>
+      </w:r>
+    </w:p>
+    <w:p>
+      <w:pPr>
+        <w:pStyle w:val="ListParagraph"/>
+        <w:numPr>
+          <w:ilvl w:val="0"/>
+          <w:numId w:val="5"/>
+        </w:numPr>
+      </w:pPr>
+      <w:r>
+        <w:t>The access the submenu with business options of creating, deleting and searching file</w:t>
+      </w:r>
+    </w:p>
+    <w:p>
+      <w:pPr>
+        <w:pStyle w:val="ListParagraph"/>
+        <w:numPr>
+          <w:ilvl w:val="0"/>
+          <w:numId w:val="7"/>
+        </w:numPr>
+      </w:pPr>
+      <w:r>
+        <w:t>To exit from the App</w:t>
+      </w:r>
+    </w:p>
+    <w:p>
+      <w:pPr>
+        <w:pStyle w:val="ListParagraph"/>
+        <w:ind w:left="1440"/>
+      </w:pPr>
     </w:p>
     <w:p>
       <w:pPr>
@@ -250,8 +622,77 @@
         </w:numPr>
       </w:pPr>
       <w:r>
-        <w:t>Class Submenu for presenting the business option of creating, deleting and searching a file</w:t>
-      </w:r>
+        <w:t xml:space="preserve">Class </w:t>
+      </w:r>
+      <w:proofErr w:type="spellStart"/>
+      <w:r>
+        <w:t>Sub</w:t>
+      </w:r>
+      <w:r>
+        <w:t>M</w:t>
+      </w:r>
+      <w:r>
+        <w:t>enu</w:t>
+      </w:r>
+      <w:proofErr w:type="spellEnd"/>
+      <w:r>
+        <w:t xml:space="preserve"> for presenting the business option of creating, deleting and searching a file</w:t>
+      </w:r>
+    </w:p>
+    <w:p>
+      <w:pPr>
+        <w:pStyle w:val="ListParagraph"/>
+        <w:numPr>
+          <w:ilvl w:val="0"/>
+          <w:numId w:val="7"/>
+        </w:numPr>
+      </w:pPr>
+      <w:r>
+        <w:t>Create File</w:t>
+      </w:r>
+    </w:p>
+    <w:p>
+      <w:pPr>
+        <w:pStyle w:val="ListParagraph"/>
+        <w:numPr>
+          <w:ilvl w:val="0"/>
+          <w:numId w:val="7"/>
+        </w:numPr>
+      </w:pPr>
+      <w:r>
+        <w:lastRenderedPageBreak/>
+        <w:t>Delete a file</w:t>
+      </w:r>
+    </w:p>
+    <w:p>
+      <w:pPr>
+        <w:pStyle w:val="ListParagraph"/>
+        <w:numPr>
+          <w:ilvl w:val="0"/>
+          <w:numId w:val="7"/>
+        </w:numPr>
+      </w:pPr>
+      <w:r>
+        <w:t>Search a file</w:t>
+      </w:r>
+    </w:p>
+    <w:p>
+      <w:pPr>
+        <w:pStyle w:val="ListParagraph"/>
+        <w:numPr>
+          <w:ilvl w:val="0"/>
+          <w:numId w:val="8"/>
+        </w:numPr>
+      </w:pPr>
+      <w:r>
+        <w:t>Return to main menu</w:t>
+      </w:r>
+    </w:p>
+    <w:p>
+      <w:pPr>
+        <w:pStyle w:val="ListParagraph"/>
+        <w:ind w:left="1440"/>
+      </w:pPr>
     </w:p>
     <w:p>
       <w:pPr>
@@ -274,6 +715,19 @@
         <w:t>, creating a file, deleting a file and searching a file.</w:t>
       </w:r>
     </w:p>
+    <w:p>
+      <w:pPr>
+        <w:pStyle w:val="Heading1"/>
+      </w:pPr>
+      <w:bookmarkStart w:id="3" w:name="_Toc145035032"/>
+      <w:r>
+        <w:t>Methods</w:t>
+      </w:r>
+      <w:bookmarkEnd w:id="3"/>
+    </w:p>
+    <w:p/>
+    <w:p/>
+    <w:p/>
     <w:sectPr>
       <w:headerReference w:type="default" r:id="rId9"/>
       <w:footerReference w:type="default" r:id="rId10"/>
@@ -413,6 +867,674 @@
 <file path=word/numbering.xml><?xml version="1.0" encoding="utf-8"?>
 <w:numbering xmlns:wpc="http://schemas.microsoft.com/office/word/2010/wordprocessingCanvas" xmlns:cx="http://schemas.microsoft.com/office/drawing/2014/chartex" xmlns:cx1="http://schemas.microsoft.com/office/drawing/2015/9/8/chartex" xmlns:cx2="http://schemas.microsoft.com/office/drawing/2015/10/21/chartex" xmlns:cx3="http://schemas.microsoft.com/office/drawing/2016/5/9/chartex" xmlns:cx4="http://schemas.microsoft.com/office/drawing/2016/5/10/chartex" xmlns:cx5="http://schemas.microsoft.com/office/drawing/2016/5/11/chartex" xmlns:cx6="http://schemas.microsoft.com/office/drawing/2016/5/12/chartex" xmlns:cx7="http://schemas.microsoft.com/office/drawing/2016/5/13/chartex" xmlns:cx8="http://schemas.microsoft.com/office/drawing/2016/5/14/chartex" xmlns:mc="http://schemas.openxmlformats.org/markup-compatibility/2006" xmlns:aink="http://schemas.microsoft.com/office/drawing/2016/ink" xmlns:am3d="http://schemas.microsoft.com/office/drawing/2017/model3d" xmlns:o="urn:schemas-microsoft-com:office:office" xmlns:oel="http://schemas.microsoft.com/office/2019/extlst" xmlns:r="http://schemas.openxmlformats.org/officeDocument/2006/relationships" xmlns:m="http://schemas.openxmlformats.org/officeDocument/2006/math" xmlns:v="urn:schemas-microsoft-com:vml" xmlns:wp14="http://schemas.microsoft.com/office/word/2010/wordprocessingDrawing" xmlns:wp="http://schemas.openxmlformats.org/drawingml/2006/wordprocessingDrawing" xmlns:w10="urn:schemas-microsoft-com:office:word" xmlns:w="http://schemas.openxmlformats.org/wordprocessingml/2006/main" xmlns:w14="http://schemas.microsoft.com/office/word/2010/wordml" xmlns:w15="http://schemas.microsoft.com/office/word/2012/wordml" xmlns:w16cex="http://schemas.microsoft.com/office/word/2018/wordml/cex" xmlns:w16cid="http://schemas.microsoft.com/office/word/2016/wordml/cid" xmlns:w16="http://schemas.microsoft.com/office/word/2018/wordml" xmlns:w16sdtdh="http://schemas.microsoft.com/office/word/2020/wordml/sdtdatahash" xmlns:w16se="http://schemas.microsoft.com/office/word/2015/wordml/symex" xmlns:wpg="http://schemas.microsoft.com/office/word/2010/wordprocessingGroup" xmlns:wpi="http://schemas.microsoft.com/office/word/2010/wordprocessingInk" xmlns:wne="http://schemas.microsoft.com/office/word/2006/wordml" xmlns:wps="http://schemas.microsoft.com/office/word/2010/wordprocessingShape" mc:Ignorable="w14 w15 w16se w16cid w16 w16cex w16sdtdh wp14">
   <w:abstractNum w:abstractNumId="0" w15:restartNumberingAfterBreak="0">
+    <w:nsid w:val="03BE40DE"/>
+    <w:multiLevelType w:val="hybridMultilevel"/>
+    <w:tmpl w:val="28246178"/>
+    <w:lvl w:ilvl="0" w:tplc="494A1C6E">
+      <w:numFmt w:val="decimal"/>
+      <w:lvlText w:val="%1."/>
+      <w:lvlJc w:val="left"/>
+      <w:pPr>
+        <w:ind w:left="1440" w:hanging="360"/>
+      </w:pPr>
+      <w:rPr>
+        <w:rFonts w:hint="default"/>
+      </w:rPr>
+    </w:lvl>
+    <w:lvl w:ilvl="1" w:tplc="04090019" w:tentative="1">
+      <w:start w:val="1"/>
+      <w:numFmt w:val="lowerLetter"/>
+      <w:lvlText w:val="%2."/>
+      <w:lvlJc w:val="left"/>
+      <w:pPr>
+        <w:ind w:left="2160" w:hanging="360"/>
+      </w:pPr>
+    </w:lvl>
+    <w:lvl w:ilvl="2" w:tplc="0409001B" w:tentative="1">
+      <w:start w:val="1"/>
+      <w:numFmt w:val="lowerRoman"/>
+      <w:lvlText w:val="%3."/>
+      <w:lvlJc w:val="right"/>
+      <w:pPr>
+        <w:ind w:left="2880" w:hanging="180"/>
+      </w:pPr>
+    </w:lvl>
+    <w:lvl w:ilvl="3" w:tplc="0409000F" w:tentative="1">
+      <w:start w:val="1"/>
+      <w:numFmt w:val="decimal"/>
+      <w:lvlText w:val="%4."/>
+      <w:lvlJc w:val="left"/>
+      <w:pPr>
+        <w:ind w:left="3600" w:hanging="360"/>
+      </w:pPr>
+    </w:lvl>
+    <w:lvl w:ilvl="4" w:tplc="04090019" w:tentative="1">
+      <w:start w:val="1"/>
+      <w:numFmt w:val="lowerLetter"/>
+      <w:lvlText w:val="%5."/>
+      <w:lvlJc w:val="left"/>
+      <w:pPr>
+        <w:ind w:left="4320" w:hanging="360"/>
+      </w:pPr>
+    </w:lvl>
+    <w:lvl w:ilvl="5" w:tplc="0409001B" w:tentative="1">
+      <w:start w:val="1"/>
+      <w:numFmt w:val="lowerRoman"/>
+      <w:lvlText w:val="%6."/>
+      <w:lvlJc w:val="right"/>
+      <w:pPr>
+        <w:ind w:left="5040" w:hanging="180"/>
+      </w:pPr>
+    </w:lvl>
+    <w:lvl w:ilvl="6" w:tplc="0409000F" w:tentative="1">
+      <w:start w:val="1"/>
+      <w:numFmt w:val="decimal"/>
+      <w:lvlText w:val="%7."/>
+      <w:lvlJc w:val="left"/>
+      <w:pPr>
+        <w:ind w:left="5760" w:hanging="360"/>
+      </w:pPr>
+    </w:lvl>
+    <w:lvl w:ilvl="7" w:tplc="04090019" w:tentative="1">
+      <w:start w:val="1"/>
+      <w:numFmt w:val="lowerLetter"/>
+      <w:lvlText w:val="%8."/>
+      <w:lvlJc w:val="left"/>
+      <w:pPr>
+        <w:ind w:left="6480" w:hanging="360"/>
+      </w:pPr>
+    </w:lvl>
+    <w:lvl w:ilvl="8" w:tplc="0409001B" w:tentative="1">
+      <w:start w:val="1"/>
+      <w:numFmt w:val="lowerRoman"/>
+      <w:lvlText w:val="%9."/>
+      <w:lvlJc w:val="right"/>
+      <w:pPr>
+        <w:ind w:left="7200" w:hanging="180"/>
+      </w:pPr>
+    </w:lvl>
+  </w:abstractNum>
+  <w:abstractNum w:abstractNumId="1" w15:restartNumberingAfterBreak="0">
+    <w:nsid w:val="17653F6E"/>
+    <w:multiLevelType w:val="hybridMultilevel"/>
+    <w:tmpl w:val="16FAC5CA"/>
+    <w:lvl w:ilvl="0" w:tplc="62443936">
+      <w:start w:val="1"/>
+      <w:numFmt w:val="decimal"/>
+      <w:lvlText w:val="%1."/>
+      <w:lvlJc w:val="left"/>
+      <w:pPr>
+        <w:ind w:left="1440" w:hanging="360"/>
+      </w:pPr>
+      <w:rPr>
+        <w:rFonts w:asciiTheme="minorHAnsi" w:eastAsiaTheme="minorHAnsi" w:hAnsiTheme="minorHAnsi" w:cstheme="minorBidi"/>
+      </w:rPr>
+    </w:lvl>
+    <w:lvl w:ilvl="1" w:tplc="FFFFFFFF" w:tentative="1">
+      <w:start w:val="1"/>
+      <w:numFmt w:val="bullet"/>
+      <w:lvlText w:val="o"/>
+      <w:lvlJc w:val="left"/>
+      <w:pPr>
+        <w:ind w:left="2160" w:hanging="360"/>
+      </w:pPr>
+      <w:rPr>
+        <w:rFonts w:ascii="Courier New" w:hAnsi="Courier New" w:cs="Courier New" w:hint="default"/>
+      </w:rPr>
+    </w:lvl>
+    <w:lvl w:ilvl="2" w:tplc="FFFFFFFF" w:tentative="1">
+      <w:start w:val="1"/>
+      <w:numFmt w:val="bullet"/>
+      <w:lvlText w:val=""/>
+      <w:lvlJc w:val="left"/>
+      <w:pPr>
+        <w:ind w:left="2880" w:hanging="360"/>
+      </w:pPr>
+      <w:rPr>
+        <w:rFonts w:ascii="Wingdings" w:hAnsi="Wingdings" w:hint="default"/>
+      </w:rPr>
+    </w:lvl>
+    <w:lvl w:ilvl="3" w:tplc="FFFFFFFF" w:tentative="1">
+      <w:start w:val="1"/>
+      <w:numFmt w:val="bullet"/>
+      <w:lvlText w:val=""/>
+      <w:lvlJc w:val="left"/>
+      <w:pPr>
+        <w:ind w:left="3600" w:hanging="360"/>
+      </w:pPr>
+      <w:rPr>
+        <w:rFonts w:ascii="Symbol" w:hAnsi="Symbol" w:hint="default"/>
+      </w:rPr>
+    </w:lvl>
+    <w:lvl w:ilvl="4" w:tplc="FFFFFFFF" w:tentative="1">
+      <w:start w:val="1"/>
+      <w:numFmt w:val="bullet"/>
+      <w:lvlText w:val="o"/>
+      <w:lvlJc w:val="left"/>
+      <w:pPr>
+        <w:ind w:left="4320" w:hanging="360"/>
+      </w:pPr>
+      <w:rPr>
+        <w:rFonts w:ascii="Courier New" w:hAnsi="Courier New" w:cs="Courier New" w:hint="default"/>
+      </w:rPr>
+    </w:lvl>
+    <w:lvl w:ilvl="5" w:tplc="FFFFFFFF" w:tentative="1">
+      <w:start w:val="1"/>
+      <w:numFmt w:val="bullet"/>
+      <w:lvlText w:val=""/>
+      <w:lvlJc w:val="left"/>
+      <w:pPr>
+        <w:ind w:left="5040" w:hanging="360"/>
+      </w:pPr>
+      <w:rPr>
+        <w:rFonts w:ascii="Wingdings" w:hAnsi="Wingdings" w:hint="default"/>
+      </w:rPr>
+    </w:lvl>
+    <w:lvl w:ilvl="6" w:tplc="FFFFFFFF" w:tentative="1">
+      <w:start w:val="1"/>
+      <w:numFmt w:val="bullet"/>
+      <w:lvlText w:val=""/>
+      <w:lvlJc w:val="left"/>
+      <w:pPr>
+        <w:ind w:left="5760" w:hanging="360"/>
+      </w:pPr>
+      <w:rPr>
+        <w:rFonts w:ascii="Symbol" w:hAnsi="Symbol" w:hint="default"/>
+      </w:rPr>
+    </w:lvl>
+    <w:lvl w:ilvl="7" w:tplc="FFFFFFFF" w:tentative="1">
+      <w:start w:val="1"/>
+      <w:numFmt w:val="bullet"/>
+      <w:lvlText w:val="o"/>
+      <w:lvlJc w:val="left"/>
+      <w:pPr>
+        <w:ind w:left="6480" w:hanging="360"/>
+      </w:pPr>
+      <w:rPr>
+        <w:rFonts w:ascii="Courier New" w:hAnsi="Courier New" w:cs="Courier New" w:hint="default"/>
+      </w:rPr>
+    </w:lvl>
+    <w:lvl w:ilvl="8" w:tplc="FFFFFFFF" w:tentative="1">
+      <w:start w:val="1"/>
+      <w:numFmt w:val="bullet"/>
+      <w:lvlText w:val=""/>
+      <w:lvlJc w:val="left"/>
+      <w:pPr>
+        <w:ind w:left="7200" w:hanging="360"/>
+      </w:pPr>
+      <w:rPr>
+        <w:rFonts w:ascii="Wingdings" w:hAnsi="Wingdings" w:hint="default"/>
+      </w:rPr>
+    </w:lvl>
+  </w:abstractNum>
+  <w:abstractNum w:abstractNumId="2" w15:restartNumberingAfterBreak="0">
+    <w:nsid w:val="1EAF53F9"/>
+    <w:multiLevelType w:val="hybridMultilevel"/>
+    <w:tmpl w:val="C9AA281C"/>
+    <w:lvl w:ilvl="0" w:tplc="88EC321C">
+      <w:numFmt w:val="decimal"/>
+      <w:lvlText w:val="%1."/>
+      <w:lvlJc w:val="left"/>
+      <w:pPr>
+        <w:ind w:left="1800" w:hanging="360"/>
+      </w:pPr>
+      <w:rPr>
+        <w:rFonts w:hint="default"/>
+      </w:rPr>
+    </w:lvl>
+    <w:lvl w:ilvl="1" w:tplc="04090019" w:tentative="1">
+      <w:start w:val="1"/>
+      <w:numFmt w:val="lowerLetter"/>
+      <w:lvlText w:val="%2."/>
+      <w:lvlJc w:val="left"/>
+      <w:pPr>
+        <w:ind w:left="2520" w:hanging="360"/>
+      </w:pPr>
+    </w:lvl>
+    <w:lvl w:ilvl="2" w:tplc="0409001B" w:tentative="1">
+      <w:start w:val="1"/>
+      <w:numFmt w:val="lowerRoman"/>
+      <w:lvlText w:val="%3."/>
+      <w:lvlJc w:val="right"/>
+      <w:pPr>
+        <w:ind w:left="3240" w:hanging="180"/>
+      </w:pPr>
+    </w:lvl>
+    <w:lvl w:ilvl="3" w:tplc="0409000F" w:tentative="1">
+      <w:start w:val="1"/>
+      <w:numFmt w:val="decimal"/>
+      <w:lvlText w:val="%4."/>
+      <w:lvlJc w:val="left"/>
+      <w:pPr>
+        <w:ind w:left="3960" w:hanging="360"/>
+      </w:pPr>
+    </w:lvl>
+    <w:lvl w:ilvl="4" w:tplc="04090019" w:tentative="1">
+      <w:start w:val="1"/>
+      <w:numFmt w:val="lowerLetter"/>
+      <w:lvlText w:val="%5."/>
+      <w:lvlJc w:val="left"/>
+      <w:pPr>
+        <w:ind w:left="4680" w:hanging="360"/>
+      </w:pPr>
+    </w:lvl>
+    <w:lvl w:ilvl="5" w:tplc="0409001B" w:tentative="1">
+      <w:start w:val="1"/>
+      <w:numFmt w:val="lowerRoman"/>
+      <w:lvlText w:val="%6."/>
+      <w:lvlJc w:val="right"/>
+      <w:pPr>
+        <w:ind w:left="5400" w:hanging="180"/>
+      </w:pPr>
+    </w:lvl>
+    <w:lvl w:ilvl="6" w:tplc="0409000F" w:tentative="1">
+      <w:start w:val="1"/>
+      <w:numFmt w:val="decimal"/>
+      <w:lvlText w:val="%7."/>
+      <w:lvlJc w:val="left"/>
+      <w:pPr>
+        <w:ind w:left="6120" w:hanging="360"/>
+      </w:pPr>
+    </w:lvl>
+    <w:lvl w:ilvl="7" w:tplc="04090019" w:tentative="1">
+      <w:start w:val="1"/>
+      <w:numFmt w:val="lowerLetter"/>
+      <w:lvlText w:val="%8."/>
+      <w:lvlJc w:val="left"/>
+      <w:pPr>
+        <w:ind w:left="6840" w:hanging="360"/>
+      </w:pPr>
+    </w:lvl>
+    <w:lvl w:ilvl="8" w:tplc="0409001B" w:tentative="1">
+      <w:start w:val="1"/>
+      <w:numFmt w:val="lowerRoman"/>
+      <w:lvlText w:val="%9."/>
+      <w:lvlJc w:val="right"/>
+      <w:pPr>
+        <w:ind w:left="7560" w:hanging="180"/>
+      </w:pPr>
+    </w:lvl>
+  </w:abstractNum>
+  <w:abstractNum w:abstractNumId="3" w15:restartNumberingAfterBreak="0">
+    <w:nsid w:val="20BC07E1"/>
+    <w:multiLevelType w:val="hybridMultilevel"/>
+    <w:tmpl w:val="D8BE8856"/>
+    <w:lvl w:ilvl="0" w:tplc="0409000F">
+      <w:numFmt w:val="decimal"/>
+      <w:lvlText w:val="%1."/>
+      <w:lvlJc w:val="left"/>
+      <w:pPr>
+        <w:ind w:left="1440" w:hanging="360"/>
+      </w:pPr>
+      <w:rPr>
+        <w:rFonts w:hint="default"/>
+      </w:rPr>
+    </w:lvl>
+    <w:lvl w:ilvl="1" w:tplc="04090019" w:tentative="1">
+      <w:start w:val="1"/>
+      <w:numFmt w:val="lowerLetter"/>
+      <w:lvlText w:val="%2."/>
+      <w:lvlJc w:val="left"/>
+      <w:pPr>
+        <w:ind w:left="2160" w:hanging="360"/>
+      </w:pPr>
+    </w:lvl>
+    <w:lvl w:ilvl="2" w:tplc="0409001B" w:tentative="1">
+      <w:start w:val="1"/>
+      <w:numFmt w:val="lowerRoman"/>
+      <w:lvlText w:val="%3."/>
+      <w:lvlJc w:val="right"/>
+      <w:pPr>
+        <w:ind w:left="2880" w:hanging="180"/>
+      </w:pPr>
+    </w:lvl>
+    <w:lvl w:ilvl="3" w:tplc="0409000F" w:tentative="1">
+      <w:start w:val="1"/>
+      <w:numFmt w:val="decimal"/>
+      <w:lvlText w:val="%4."/>
+      <w:lvlJc w:val="left"/>
+      <w:pPr>
+        <w:ind w:left="3600" w:hanging="360"/>
+      </w:pPr>
+    </w:lvl>
+    <w:lvl w:ilvl="4" w:tplc="04090019" w:tentative="1">
+      <w:start w:val="1"/>
+      <w:numFmt w:val="lowerLetter"/>
+      <w:lvlText w:val="%5."/>
+      <w:lvlJc w:val="left"/>
+      <w:pPr>
+        <w:ind w:left="4320" w:hanging="360"/>
+      </w:pPr>
+    </w:lvl>
+    <w:lvl w:ilvl="5" w:tplc="0409001B" w:tentative="1">
+      <w:start w:val="1"/>
+      <w:numFmt w:val="lowerRoman"/>
+      <w:lvlText w:val="%6."/>
+      <w:lvlJc w:val="right"/>
+      <w:pPr>
+        <w:ind w:left="5040" w:hanging="180"/>
+      </w:pPr>
+    </w:lvl>
+    <w:lvl w:ilvl="6" w:tplc="0409000F" w:tentative="1">
+      <w:start w:val="1"/>
+      <w:numFmt w:val="decimal"/>
+      <w:lvlText w:val="%7."/>
+      <w:lvlJc w:val="left"/>
+      <w:pPr>
+        <w:ind w:left="5760" w:hanging="360"/>
+      </w:pPr>
+    </w:lvl>
+    <w:lvl w:ilvl="7" w:tplc="04090019" w:tentative="1">
+      <w:start w:val="1"/>
+      <w:numFmt w:val="lowerLetter"/>
+      <w:lvlText w:val="%8."/>
+      <w:lvlJc w:val="left"/>
+      <w:pPr>
+        <w:ind w:left="6480" w:hanging="360"/>
+      </w:pPr>
+    </w:lvl>
+    <w:lvl w:ilvl="8" w:tplc="0409001B" w:tentative="1">
+      <w:start w:val="1"/>
+      <w:numFmt w:val="lowerRoman"/>
+      <w:lvlText w:val="%9."/>
+      <w:lvlJc w:val="right"/>
+      <w:pPr>
+        <w:ind w:left="7200" w:hanging="180"/>
+      </w:pPr>
+    </w:lvl>
+  </w:abstractNum>
+  <w:abstractNum w:abstractNumId="4" w15:restartNumberingAfterBreak="0">
+    <w:nsid w:val="54DB2E30"/>
+    <w:multiLevelType w:val="hybridMultilevel"/>
+    <w:tmpl w:val="4E0A58C2"/>
+    <w:lvl w:ilvl="0" w:tplc="04090001">
+      <w:start w:val="1"/>
+      <w:numFmt w:val="bullet"/>
+      <w:lvlText w:val=""/>
+      <w:lvlJc w:val="left"/>
+      <w:pPr>
+        <w:ind w:left="1440" w:hanging="360"/>
+      </w:pPr>
+      <w:rPr>
+        <w:rFonts w:ascii="Symbol" w:hAnsi="Symbol" w:hint="default"/>
+      </w:rPr>
+    </w:lvl>
+    <w:lvl w:ilvl="1" w:tplc="04090003" w:tentative="1">
+      <w:start w:val="1"/>
+      <w:numFmt w:val="bullet"/>
+      <w:lvlText w:val="o"/>
+      <w:lvlJc w:val="left"/>
+      <w:pPr>
+        <w:ind w:left="2160" w:hanging="360"/>
+      </w:pPr>
+      <w:rPr>
+        <w:rFonts w:ascii="Courier New" w:hAnsi="Courier New" w:cs="Courier New" w:hint="default"/>
+      </w:rPr>
+    </w:lvl>
+    <w:lvl w:ilvl="2" w:tplc="04090005" w:tentative="1">
+      <w:start w:val="1"/>
+      <w:numFmt w:val="bullet"/>
+      <w:lvlText w:val=""/>
+      <w:lvlJc w:val="left"/>
+      <w:pPr>
+        <w:ind w:left="2880" w:hanging="360"/>
+      </w:pPr>
+      <w:rPr>
+        <w:rFonts w:ascii="Wingdings" w:hAnsi="Wingdings" w:hint="default"/>
+      </w:rPr>
+    </w:lvl>
+    <w:lvl w:ilvl="3" w:tplc="04090001" w:tentative="1">
+      <w:start w:val="1"/>
+      <w:numFmt w:val="bullet"/>
+      <w:lvlText w:val=""/>
+      <w:lvlJc w:val="left"/>
+      <w:pPr>
+        <w:ind w:left="3600" w:hanging="360"/>
+      </w:pPr>
+      <w:rPr>
+        <w:rFonts w:ascii="Symbol" w:hAnsi="Symbol" w:hint="default"/>
+      </w:rPr>
+    </w:lvl>
+    <w:lvl w:ilvl="4" w:tplc="04090003" w:tentative="1">
+      <w:start w:val="1"/>
+      <w:numFmt w:val="bullet"/>
+      <w:lvlText w:val="o"/>
+      <w:lvlJc w:val="left"/>
+      <w:pPr>
+        <w:ind w:left="4320" w:hanging="360"/>
+      </w:pPr>
+      <w:rPr>
+        <w:rFonts w:ascii="Courier New" w:hAnsi="Courier New" w:cs="Courier New" w:hint="default"/>
+      </w:rPr>
+    </w:lvl>
+    <w:lvl w:ilvl="5" w:tplc="04090005" w:tentative="1">
+      <w:start w:val="1"/>
+      <w:numFmt w:val="bullet"/>
+      <w:lvlText w:val=""/>
+      <w:lvlJc w:val="left"/>
+      <w:pPr>
+        <w:ind w:left="5040" w:hanging="360"/>
+      </w:pPr>
+      <w:rPr>
+        <w:rFonts w:ascii="Wingdings" w:hAnsi="Wingdings" w:hint="default"/>
+      </w:rPr>
+    </w:lvl>
+    <w:lvl w:ilvl="6" w:tplc="04090001" w:tentative="1">
+      <w:start w:val="1"/>
+      <w:numFmt w:val="bullet"/>
+      <w:lvlText w:val=""/>
+      <w:lvlJc w:val="left"/>
+      <w:pPr>
+        <w:ind w:left="5760" w:hanging="360"/>
+      </w:pPr>
+      <w:rPr>
+        <w:rFonts w:ascii="Symbol" w:hAnsi="Symbol" w:hint="default"/>
+      </w:rPr>
+    </w:lvl>
+    <w:lvl w:ilvl="7" w:tplc="04090003" w:tentative="1">
+      <w:start w:val="1"/>
+      <w:numFmt w:val="bullet"/>
+      <w:lvlText w:val="o"/>
+      <w:lvlJc w:val="left"/>
+      <w:pPr>
+        <w:ind w:left="6480" w:hanging="360"/>
+      </w:pPr>
+      <w:rPr>
+        <w:rFonts w:ascii="Courier New" w:hAnsi="Courier New" w:cs="Courier New" w:hint="default"/>
+      </w:rPr>
+    </w:lvl>
+    <w:lvl w:ilvl="8" w:tplc="04090005" w:tentative="1">
+      <w:start w:val="1"/>
+      <w:numFmt w:val="bullet"/>
+      <w:lvlText w:val=""/>
+      <w:lvlJc w:val="left"/>
+      <w:pPr>
+        <w:ind w:left="7200" w:hanging="360"/>
+      </w:pPr>
+      <w:rPr>
+        <w:rFonts w:ascii="Wingdings" w:hAnsi="Wingdings" w:hint="default"/>
+      </w:rPr>
+    </w:lvl>
+  </w:abstractNum>
+  <w:abstractNum w:abstractNumId="5" w15:restartNumberingAfterBreak="0">
+    <w:nsid w:val="5CB00A93"/>
+    <w:multiLevelType w:val="hybridMultilevel"/>
+    <w:tmpl w:val="17BAB2F6"/>
+    <w:lvl w:ilvl="0" w:tplc="04D608C6">
+      <w:start w:val="1"/>
+      <w:numFmt w:val="lowerLetter"/>
+      <w:lvlText w:val="%1)"/>
+      <w:lvlJc w:val="left"/>
+      <w:pPr>
+        <w:ind w:left="1080" w:hanging="360"/>
+      </w:pPr>
+      <w:rPr>
+        <w:rFonts w:hint="default"/>
+      </w:rPr>
+    </w:lvl>
+    <w:lvl w:ilvl="1" w:tplc="04090019" w:tentative="1">
+      <w:start w:val="1"/>
+      <w:numFmt w:val="lowerLetter"/>
+      <w:lvlText w:val="%2."/>
+      <w:lvlJc w:val="left"/>
+      <w:pPr>
+        <w:ind w:left="1800" w:hanging="360"/>
+      </w:pPr>
+    </w:lvl>
+    <w:lvl w:ilvl="2" w:tplc="0409001B" w:tentative="1">
+      <w:start w:val="1"/>
+      <w:numFmt w:val="lowerRoman"/>
+      <w:lvlText w:val="%3."/>
+      <w:lvlJc w:val="right"/>
+      <w:pPr>
+        <w:ind w:left="2520" w:hanging="180"/>
+      </w:pPr>
+    </w:lvl>
+    <w:lvl w:ilvl="3" w:tplc="0409000F" w:tentative="1">
+      <w:start w:val="1"/>
+      <w:numFmt w:val="decimal"/>
+      <w:lvlText w:val="%4."/>
+      <w:lvlJc w:val="left"/>
+      <w:pPr>
+        <w:ind w:left="3240" w:hanging="360"/>
+      </w:pPr>
+    </w:lvl>
+    <w:lvl w:ilvl="4" w:tplc="04090019" w:tentative="1">
+      <w:start w:val="1"/>
+      <w:numFmt w:val="lowerLetter"/>
+      <w:lvlText w:val="%5."/>
+      <w:lvlJc w:val="left"/>
+      <w:pPr>
+        <w:ind w:left="3960" w:hanging="360"/>
+      </w:pPr>
+    </w:lvl>
+    <w:lvl w:ilvl="5" w:tplc="0409001B" w:tentative="1">
+      <w:start w:val="1"/>
+      <w:numFmt w:val="lowerRoman"/>
+      <w:lvlText w:val="%6."/>
+      <w:lvlJc w:val="right"/>
+      <w:pPr>
+        <w:ind w:left="4680" w:hanging="180"/>
+      </w:pPr>
+    </w:lvl>
+    <w:lvl w:ilvl="6" w:tplc="0409000F" w:tentative="1">
+      <w:start w:val="1"/>
+      <w:numFmt w:val="decimal"/>
+      <w:lvlText w:val="%7."/>
+      <w:lvlJc w:val="left"/>
+      <w:pPr>
+        <w:ind w:left="5400" w:hanging="360"/>
+      </w:pPr>
+    </w:lvl>
+    <w:lvl w:ilvl="7" w:tplc="04090019" w:tentative="1">
+      <w:start w:val="1"/>
+      <w:numFmt w:val="lowerLetter"/>
+      <w:lvlText w:val="%8."/>
+      <w:lvlJc w:val="left"/>
+      <w:pPr>
+        <w:ind w:left="6120" w:hanging="360"/>
+      </w:pPr>
+    </w:lvl>
+    <w:lvl w:ilvl="8" w:tplc="0409001B" w:tentative="1">
+      <w:start w:val="1"/>
+      <w:numFmt w:val="lowerRoman"/>
+      <w:lvlText w:val="%9."/>
+      <w:lvlJc w:val="right"/>
+      <w:pPr>
+        <w:ind w:left="6840" w:hanging="180"/>
+      </w:pPr>
+    </w:lvl>
+  </w:abstractNum>
+  <w:abstractNum w:abstractNumId="6" w15:restartNumberingAfterBreak="0">
+    <w:nsid w:val="71023003"/>
+    <w:multiLevelType w:val="hybridMultilevel"/>
+    <w:tmpl w:val="719A8B8A"/>
+    <w:lvl w:ilvl="0" w:tplc="04090001">
+      <w:start w:val="1"/>
+      <w:numFmt w:val="bullet"/>
+      <w:lvlText w:val=""/>
+      <w:lvlJc w:val="left"/>
+      <w:pPr>
+        <w:ind w:left="1080" w:hanging="360"/>
+      </w:pPr>
+      <w:rPr>
+        <w:rFonts w:ascii="Symbol" w:hAnsi="Symbol" w:hint="default"/>
+      </w:rPr>
+    </w:lvl>
+    <w:lvl w:ilvl="1" w:tplc="FFFFFFFF" w:tentative="1">
+      <w:start w:val="1"/>
+      <w:numFmt w:val="lowerLetter"/>
+      <w:lvlText w:val="%2."/>
+      <w:lvlJc w:val="left"/>
+      <w:pPr>
+        <w:ind w:left="1800" w:hanging="360"/>
+      </w:pPr>
+    </w:lvl>
+    <w:lvl w:ilvl="2" w:tplc="FFFFFFFF" w:tentative="1">
+      <w:start w:val="1"/>
+      <w:numFmt w:val="lowerRoman"/>
+      <w:lvlText w:val="%3."/>
+      <w:lvlJc w:val="right"/>
+      <w:pPr>
+        <w:ind w:left="2520" w:hanging="180"/>
+      </w:pPr>
+    </w:lvl>
+    <w:lvl w:ilvl="3" w:tplc="FFFFFFFF" w:tentative="1">
+      <w:start w:val="1"/>
+      <w:numFmt w:val="decimal"/>
+      <w:lvlText w:val="%4."/>
+      <w:lvlJc w:val="left"/>
+      <w:pPr>
+        <w:ind w:left="3240" w:hanging="360"/>
+      </w:pPr>
+    </w:lvl>
+    <w:lvl w:ilvl="4" w:tplc="FFFFFFFF" w:tentative="1">
+      <w:start w:val="1"/>
+      <w:numFmt w:val="lowerLetter"/>
+      <w:lvlText w:val="%5."/>
+      <w:lvlJc w:val="left"/>
+      <w:pPr>
+        <w:ind w:left="3960" w:hanging="360"/>
+      </w:pPr>
+    </w:lvl>
+    <w:lvl w:ilvl="5" w:tplc="FFFFFFFF" w:tentative="1">
+      <w:start w:val="1"/>
+      <w:numFmt w:val="lowerRoman"/>
+      <w:lvlText w:val="%6."/>
+      <w:lvlJc w:val="right"/>
+      <w:pPr>
+        <w:ind w:left="4680" w:hanging="180"/>
+      </w:pPr>
+    </w:lvl>
+    <w:lvl w:ilvl="6" w:tplc="FFFFFFFF" w:tentative="1">
+      <w:start w:val="1"/>
+      <w:numFmt w:val="decimal"/>
+      <w:lvlText w:val="%7."/>
+      <w:lvlJc w:val="left"/>
+      <w:pPr>
+        <w:ind w:left="5400" w:hanging="360"/>
+      </w:pPr>
+    </w:lvl>
+    <w:lvl w:ilvl="7" w:tplc="FFFFFFFF" w:tentative="1">
+      <w:start w:val="1"/>
+      <w:numFmt w:val="lowerLetter"/>
+      <w:lvlText w:val="%8."/>
+      <w:lvlJc w:val="left"/>
+      <w:pPr>
+        <w:ind w:left="6120" w:hanging="360"/>
+      </w:pPr>
+    </w:lvl>
+    <w:lvl w:ilvl="8" w:tplc="FFFFFFFF" w:tentative="1">
+      <w:start w:val="1"/>
+      <w:numFmt w:val="lowerRoman"/>
+      <w:lvlText w:val="%9."/>
+      <w:lvlJc w:val="right"/>
+      <w:pPr>
+        <w:ind w:left="6840" w:hanging="180"/>
+      </w:pPr>
+    </w:lvl>
+  </w:abstractNum>
+  <w:abstractNum w:abstractNumId="7" w15:restartNumberingAfterBreak="0">
     <w:nsid w:val="7B536545"/>
     <w:multiLevelType w:val="hybridMultilevel"/>
     <w:tmpl w:val="F06881E4"/>
@@ -502,6 +1624,27 @@
     </w:lvl>
   </w:abstractNum>
   <w:num w:numId="1" w16cid:durableId="203837751">
+    <w:abstractNumId w:val="7"/>
+  </w:num>
+  <w:num w:numId="2" w16cid:durableId="1950770873">
+    <w:abstractNumId w:val="5"/>
+  </w:num>
+  <w:num w:numId="3" w16cid:durableId="594367845">
+    <w:abstractNumId w:val="6"/>
+  </w:num>
+  <w:num w:numId="4" w16cid:durableId="517235713">
+    <w:abstractNumId w:val="4"/>
+  </w:num>
+  <w:num w:numId="5" w16cid:durableId="775444275">
+    <w:abstractNumId w:val="1"/>
+  </w:num>
+  <w:num w:numId="6" w16cid:durableId="629088519">
+    <w:abstractNumId w:val="2"/>
+  </w:num>
+  <w:num w:numId="7" w16cid:durableId="1317418433">
+    <w:abstractNumId w:val="3"/>
+  </w:num>
+  <w:num w:numId="8" w16cid:durableId="1880244011">
     <w:abstractNumId w:val="0"/>
   </w:num>
 </w:numbering>

</xml_diff>

<commit_message>
minor code changes and completing Project doc
</commit_message>
<xml_diff>
--- a/Phase1_End_Project_Efstratios_Gaitanidis.docx
+++ b/Phase1_End_Project_Efstratios_Gaitanidis.docx
@@ -54,7 +54,7 @@
           <w:r>
             <w:fldChar w:fldCharType="separate"/>
           </w:r>
-          <w:hyperlink w:anchor="_Toc145035029" w:history="1">
+          <w:hyperlink w:anchor="_Toc145159209" w:history="1">
             <w:r>
               <w:rPr>
                 <w:rStyle w:val="Hyperlink"/>
@@ -81,7 +81,7 @@
                 <w:noProof/>
                 <w:webHidden/>
               </w:rPr>
-              <w:instrText xml:space="preserve"> PAGEREF _Toc145035029 \h </w:instrText>
+              <w:instrText xml:space="preserve"> PAGEREF _Toc145159209 \h </w:instrText>
             </w:r>
             <w:r>
               <w:rPr>
@@ -123,7 +123,7 @@
               <w:noProof/>
             </w:rPr>
           </w:pPr>
-          <w:hyperlink w:anchor="_Toc145035030" w:history="1">
+          <w:hyperlink w:anchor="_Toc145159210" w:history="1">
             <w:r>
               <w:rPr>
                 <w:rStyle w:val="Hyperlink"/>
@@ -150,7 +150,7 @@
                 <w:noProof/>
                 <w:webHidden/>
               </w:rPr>
-              <w:instrText xml:space="preserve"> PAGEREF _Toc145035030 \h </w:instrText>
+              <w:instrText xml:space="preserve"> PAGEREF _Toc145159210 \h </w:instrText>
             </w:r>
             <w:r>
               <w:rPr>
@@ -192,13 +192,13 @@
               <w:noProof/>
             </w:rPr>
           </w:pPr>
-          <w:hyperlink w:anchor="_Toc145035031" w:history="1">
+          <w:hyperlink w:anchor="_Toc145159211" w:history="1">
             <w:r>
               <w:rPr>
                 <w:rStyle w:val="Hyperlink"/>
                 <w:noProof/>
               </w:rPr>
-              <w:t>Class structure</w:t>
+              <w:t>Packages and Classes</w:t>
             </w:r>
             <w:r>
               <w:rPr>
@@ -219,7 +219,7 @@
                 <w:noProof/>
                 <w:webHidden/>
               </w:rPr>
-              <w:instrText xml:space="preserve"> PAGEREF _Toc145035031 \h </w:instrText>
+              <w:instrText xml:space="preserve"> PAGEREF _Toc145159211 \h </w:instrText>
             </w:r>
             <w:r>
               <w:rPr>
@@ -261,13 +261,13 @@
               <w:noProof/>
             </w:rPr>
           </w:pPr>
-          <w:hyperlink w:anchor="_Toc145035032" w:history="1">
+          <w:hyperlink w:anchor="_Toc145159212" w:history="1">
             <w:r>
               <w:rPr>
                 <w:rStyle w:val="Hyperlink"/>
                 <w:noProof/>
               </w:rPr>
-              <w:t>Methods</w:t>
+              <w:t>Class info</w:t>
             </w:r>
             <w:r>
               <w:rPr>
@@ -288,7 +288,7 @@
                 <w:noProof/>
                 <w:webHidden/>
               </w:rPr>
-              <w:instrText xml:space="preserve"> PAGEREF _Toc145035032 \h </w:instrText>
+              <w:instrText xml:space="preserve"> PAGEREF _Toc145159212 \h </w:instrText>
             </w:r>
             <w:r>
               <w:rPr>
@@ -309,6 +309,420 @@
                 <w:webHidden/>
               </w:rPr>
               <w:t>3</w:t>
+            </w:r>
+            <w:r>
+              <w:rPr>
+                <w:noProof/>
+                <w:webHidden/>
+              </w:rPr>
+              <w:fldChar w:fldCharType="end"/>
+            </w:r>
+          </w:hyperlink>
+        </w:p>
+        <w:p>
+          <w:pPr>
+            <w:pStyle w:val="TOC1"/>
+            <w:tabs>
+              <w:tab w:val="right" w:leader="dot" w:pos="9350"/>
+            </w:tabs>
+            <w:rPr>
+              <w:rFonts w:eastAsiaTheme="minorEastAsia"/>
+              <w:noProof/>
+            </w:rPr>
+          </w:pPr>
+          <w:hyperlink w:anchor="_Toc145159213" w:history="1">
+            <w:r>
+              <w:rPr>
+                <w:rStyle w:val="Hyperlink"/>
+                <w:noProof/>
+              </w:rPr>
+              <w:t>Class and Methods</w:t>
+            </w:r>
+            <w:r>
+              <w:rPr>
+                <w:noProof/>
+                <w:webHidden/>
+              </w:rPr>
+              <w:tab/>
+            </w:r>
+            <w:r>
+              <w:rPr>
+                <w:noProof/>
+                <w:webHidden/>
+              </w:rPr>
+              <w:fldChar w:fldCharType="begin"/>
+            </w:r>
+            <w:r>
+              <w:rPr>
+                <w:noProof/>
+                <w:webHidden/>
+              </w:rPr>
+              <w:instrText xml:space="preserve"> PAGEREF _Toc145159213 \h </w:instrText>
+            </w:r>
+            <w:r>
+              <w:rPr>
+                <w:noProof/>
+                <w:webHidden/>
+              </w:rPr>
+            </w:r>
+            <w:r>
+              <w:rPr>
+                <w:noProof/>
+                <w:webHidden/>
+              </w:rPr>
+              <w:fldChar w:fldCharType="separate"/>
+            </w:r>
+            <w:r>
+              <w:rPr>
+                <w:noProof/>
+                <w:webHidden/>
+              </w:rPr>
+              <w:t>3</w:t>
+            </w:r>
+            <w:r>
+              <w:rPr>
+                <w:noProof/>
+                <w:webHidden/>
+              </w:rPr>
+              <w:fldChar w:fldCharType="end"/>
+            </w:r>
+          </w:hyperlink>
+        </w:p>
+        <w:p>
+          <w:pPr>
+            <w:pStyle w:val="TOC1"/>
+            <w:tabs>
+              <w:tab w:val="right" w:leader="dot" w:pos="9350"/>
+            </w:tabs>
+            <w:rPr>
+              <w:rFonts w:eastAsiaTheme="minorEastAsia"/>
+              <w:noProof/>
+            </w:rPr>
+          </w:pPr>
+          <w:hyperlink w:anchor="_Toc145159214" w:history="1">
+            <w:r>
+              <w:rPr>
+                <w:rStyle w:val="Hyperlink"/>
+                <w:noProof/>
+              </w:rPr>
+              <w:t>User Guide</w:t>
+            </w:r>
+            <w:r>
+              <w:rPr>
+                <w:noProof/>
+                <w:webHidden/>
+              </w:rPr>
+              <w:tab/>
+            </w:r>
+            <w:r>
+              <w:rPr>
+                <w:noProof/>
+                <w:webHidden/>
+              </w:rPr>
+              <w:fldChar w:fldCharType="begin"/>
+            </w:r>
+            <w:r>
+              <w:rPr>
+                <w:noProof/>
+                <w:webHidden/>
+              </w:rPr>
+              <w:instrText xml:space="preserve"> PAGEREF _Toc145159214 \h </w:instrText>
+            </w:r>
+            <w:r>
+              <w:rPr>
+                <w:noProof/>
+                <w:webHidden/>
+              </w:rPr>
+            </w:r>
+            <w:r>
+              <w:rPr>
+                <w:noProof/>
+                <w:webHidden/>
+              </w:rPr>
+              <w:fldChar w:fldCharType="separate"/>
+            </w:r>
+            <w:r>
+              <w:rPr>
+                <w:noProof/>
+                <w:webHidden/>
+              </w:rPr>
+              <w:t>4</w:t>
+            </w:r>
+            <w:r>
+              <w:rPr>
+                <w:noProof/>
+                <w:webHidden/>
+              </w:rPr>
+              <w:fldChar w:fldCharType="end"/>
+            </w:r>
+          </w:hyperlink>
+        </w:p>
+        <w:p>
+          <w:pPr>
+            <w:pStyle w:val="TOC2"/>
+            <w:tabs>
+              <w:tab w:val="right" w:leader="dot" w:pos="9350"/>
+            </w:tabs>
+            <w:rPr>
+              <w:rFonts w:eastAsiaTheme="minorEastAsia"/>
+              <w:noProof/>
+            </w:rPr>
+          </w:pPr>
+          <w:hyperlink w:anchor="_Toc145159215" w:history="1">
+            <w:r>
+              <w:rPr>
+                <w:rStyle w:val="Hyperlink"/>
+                <w:noProof/>
+              </w:rPr>
+              <w:t>Display the files of a directory</w:t>
+            </w:r>
+            <w:r>
+              <w:rPr>
+                <w:noProof/>
+                <w:webHidden/>
+              </w:rPr>
+              <w:tab/>
+            </w:r>
+            <w:r>
+              <w:rPr>
+                <w:noProof/>
+                <w:webHidden/>
+              </w:rPr>
+              <w:fldChar w:fldCharType="begin"/>
+            </w:r>
+            <w:r>
+              <w:rPr>
+                <w:noProof/>
+                <w:webHidden/>
+              </w:rPr>
+              <w:instrText xml:space="preserve"> PAGEREF _Toc145159215 \h </w:instrText>
+            </w:r>
+            <w:r>
+              <w:rPr>
+                <w:noProof/>
+                <w:webHidden/>
+              </w:rPr>
+            </w:r>
+            <w:r>
+              <w:rPr>
+                <w:noProof/>
+                <w:webHidden/>
+              </w:rPr>
+              <w:fldChar w:fldCharType="separate"/>
+            </w:r>
+            <w:r>
+              <w:rPr>
+                <w:noProof/>
+                <w:webHidden/>
+              </w:rPr>
+              <w:t>4</w:t>
+            </w:r>
+            <w:r>
+              <w:rPr>
+                <w:noProof/>
+                <w:webHidden/>
+              </w:rPr>
+              <w:fldChar w:fldCharType="end"/>
+            </w:r>
+          </w:hyperlink>
+        </w:p>
+        <w:p>
+          <w:pPr>
+            <w:pStyle w:val="TOC2"/>
+            <w:tabs>
+              <w:tab w:val="right" w:leader="dot" w:pos="9350"/>
+            </w:tabs>
+            <w:rPr>
+              <w:rFonts w:eastAsiaTheme="minorEastAsia"/>
+              <w:noProof/>
+            </w:rPr>
+          </w:pPr>
+          <w:hyperlink w:anchor="_Toc145159216" w:history="1">
+            <w:r>
+              <w:rPr>
+                <w:rStyle w:val="Hyperlink"/>
+                <w:noProof/>
+              </w:rPr>
+              <w:t>Creating a file</w:t>
+            </w:r>
+            <w:r>
+              <w:rPr>
+                <w:noProof/>
+                <w:webHidden/>
+              </w:rPr>
+              <w:tab/>
+            </w:r>
+            <w:r>
+              <w:rPr>
+                <w:noProof/>
+                <w:webHidden/>
+              </w:rPr>
+              <w:fldChar w:fldCharType="begin"/>
+            </w:r>
+            <w:r>
+              <w:rPr>
+                <w:noProof/>
+                <w:webHidden/>
+              </w:rPr>
+              <w:instrText xml:space="preserve"> PAGEREF _Toc145159216 \h </w:instrText>
+            </w:r>
+            <w:r>
+              <w:rPr>
+                <w:noProof/>
+                <w:webHidden/>
+              </w:rPr>
+            </w:r>
+            <w:r>
+              <w:rPr>
+                <w:noProof/>
+                <w:webHidden/>
+              </w:rPr>
+              <w:fldChar w:fldCharType="separate"/>
+            </w:r>
+            <w:r>
+              <w:rPr>
+                <w:noProof/>
+                <w:webHidden/>
+              </w:rPr>
+              <w:t>7</w:t>
+            </w:r>
+            <w:r>
+              <w:rPr>
+                <w:noProof/>
+                <w:webHidden/>
+              </w:rPr>
+              <w:fldChar w:fldCharType="end"/>
+            </w:r>
+          </w:hyperlink>
+        </w:p>
+        <w:p>
+          <w:pPr>
+            <w:pStyle w:val="TOC2"/>
+            <w:tabs>
+              <w:tab w:val="right" w:leader="dot" w:pos="9350"/>
+            </w:tabs>
+            <w:rPr>
+              <w:rFonts w:eastAsiaTheme="minorEastAsia"/>
+              <w:noProof/>
+            </w:rPr>
+          </w:pPr>
+          <w:hyperlink w:anchor="_Toc145159217" w:history="1">
+            <w:r>
+              <w:rPr>
+                <w:rStyle w:val="Hyperlink"/>
+                <w:noProof/>
+              </w:rPr>
+              <w:t>Deleting a File</w:t>
+            </w:r>
+            <w:r>
+              <w:rPr>
+                <w:noProof/>
+                <w:webHidden/>
+              </w:rPr>
+              <w:tab/>
+            </w:r>
+            <w:r>
+              <w:rPr>
+                <w:noProof/>
+                <w:webHidden/>
+              </w:rPr>
+              <w:fldChar w:fldCharType="begin"/>
+            </w:r>
+            <w:r>
+              <w:rPr>
+                <w:noProof/>
+                <w:webHidden/>
+              </w:rPr>
+              <w:instrText xml:space="preserve"> PAGEREF _Toc145159217 \h </w:instrText>
+            </w:r>
+            <w:r>
+              <w:rPr>
+                <w:noProof/>
+                <w:webHidden/>
+              </w:rPr>
+            </w:r>
+            <w:r>
+              <w:rPr>
+                <w:noProof/>
+                <w:webHidden/>
+              </w:rPr>
+              <w:fldChar w:fldCharType="separate"/>
+            </w:r>
+            <w:r>
+              <w:rPr>
+                <w:noProof/>
+                <w:webHidden/>
+              </w:rPr>
+              <w:t>8</w:t>
+            </w:r>
+            <w:r>
+              <w:rPr>
+                <w:noProof/>
+                <w:webHidden/>
+              </w:rPr>
+              <w:fldChar w:fldCharType="end"/>
+            </w:r>
+          </w:hyperlink>
+        </w:p>
+        <w:p>
+          <w:pPr>
+            <w:pStyle w:val="TOC2"/>
+            <w:tabs>
+              <w:tab w:val="right" w:leader="dot" w:pos="9350"/>
+            </w:tabs>
+            <w:rPr>
+              <w:rFonts w:eastAsiaTheme="minorEastAsia"/>
+              <w:noProof/>
+            </w:rPr>
+          </w:pPr>
+          <w:hyperlink w:anchor="_Toc145159218" w:history="1">
+            <w:r>
+              <w:rPr>
+                <w:rStyle w:val="Hyperlink"/>
+                <w:noProof/>
+              </w:rPr>
+              <w:t>Searching a file</w:t>
+            </w:r>
+            <w:r>
+              <w:rPr>
+                <w:noProof/>
+                <w:webHidden/>
+              </w:rPr>
+              <w:tab/>
+            </w:r>
+            <w:r>
+              <w:rPr>
+                <w:noProof/>
+                <w:webHidden/>
+              </w:rPr>
+              <w:fldChar w:fldCharType="begin"/>
+            </w:r>
+            <w:r>
+              <w:rPr>
+                <w:noProof/>
+                <w:webHidden/>
+              </w:rPr>
+              <w:instrText xml:space="preserve"> PAGEREF _Toc145159218 \h </w:instrText>
+            </w:r>
+            <w:r>
+              <w:rPr>
+                <w:noProof/>
+                <w:webHidden/>
+              </w:rPr>
+            </w:r>
+            <w:r>
+              <w:rPr>
+                <w:noProof/>
+                <w:webHidden/>
+              </w:rPr>
+              <w:fldChar w:fldCharType="separate"/>
+            </w:r>
+            <w:r>
+              <w:rPr>
+                <w:noProof/>
+                <w:webHidden/>
+              </w:rPr>
+              <w:t>10</w:t>
             </w:r>
             <w:r>
               <w:rPr>
@@ -349,19 +763,13 @@
     <w:p/>
     <w:p/>
     <w:p/>
-    <w:p/>
-    <w:p/>
-    <w:p/>
-    <w:p/>
-    <w:p/>
-    <w:p/>
-    <w:p/>
     <w:p>
       <w:pPr>
         <w:pStyle w:val="Heading1"/>
       </w:pPr>
-      <w:bookmarkStart w:id="0" w:name="_Toc145035029"/>
-      <w:r>
+      <w:bookmarkStart w:id="0" w:name="_Toc145159209"/>
+      <w:r>
+        <w:lastRenderedPageBreak/>
         <w:t>GIT HUB repository</w:t>
       </w:r>
       <w:bookmarkEnd w:id="0"/>
@@ -391,7 +799,7 @@
       <w:pPr>
         <w:pStyle w:val="Heading1"/>
       </w:pPr>
-      <w:bookmarkStart w:id="1" w:name="_Toc145035030"/>
+      <w:bookmarkStart w:id="1" w:name="_Toc145159210"/>
       <w:r>
         <w:t>Application Description</w:t>
       </w:r>
@@ -403,86 +811,288 @@
         <w:ind w:firstLine="720"/>
       </w:pPr>
       <w:r>
-        <w:t xml:space="preserve">The application is named </w:t>
-      </w:r>
-      <w:proofErr w:type="spellStart"/>
-      <w:r>
-        <w:t>FileMagic</w:t>
-      </w:r>
-      <w:proofErr w:type="spellEnd"/>
+        <w:t xml:space="preserve">The application is named FileMagic and </w:t>
+      </w:r>
+      <w:r>
+        <w:t>it</w:t>
+      </w:r>
+      <w:r>
+        <w:t xml:space="preserve"> includes a welcome message, a main menu and a business submenu. The application provides </w:t>
+      </w:r>
+      <w:r>
+        <w:t xml:space="preserve">a) </w:t>
+      </w:r>
+      <w:r>
+        <w:t xml:space="preserve">the </w:t>
+      </w:r>
+      <w:r>
+        <w:t>ability</w:t>
+      </w:r>
+      <w:r>
+        <w:t xml:space="preserve"> to display the file contents of a user specified directory through main menu and </w:t>
+      </w:r>
+      <w:r>
+        <w:t>three</w:t>
+      </w:r>
+      <w:r>
+        <w:t xml:space="preserve"> additional business options </w:t>
+      </w:r>
+      <w:r>
+        <w:t>in the submenu which include creating a file, deleting a file and searching a file in a user specified directory.</w:t>
+      </w:r>
+    </w:p>
+    <w:p>
+      <w:pPr>
+        <w:ind w:firstLine="720"/>
+      </w:pPr>
+      <w:r>
+        <w:t>When user is executing the program, he has the ability to perform any set of actions before exiting the program. For example, he can create 2 files of any name in two different director</w:t>
+      </w:r>
+      <w:r>
+        <w:t>ies</w:t>
+      </w:r>
+      <w:r>
+        <w:t xml:space="preserve">. </w:t>
+      </w:r>
+    </w:p>
+    <w:p>
+      <w:pPr>
+        <w:ind w:firstLine="720"/>
+      </w:pPr>
+      <w:r>
+        <w:t xml:space="preserve">The application guides through the menus to all features and requests from subscriber a) to insert the option for the action he wants to execute, as well as to insert the directory path for displaying the file contents and in business sub menu </w:t>
+      </w:r>
+      <w:r>
+        <w:t xml:space="preserve">it additionally requests </w:t>
+      </w:r>
+      <w:r>
+        <w:t xml:space="preserve">the filename for which the user desires to either create, delete or search according to his desire. </w:t>
+      </w:r>
+    </w:p>
+    <w:p>
+      <w:pPr>
+        <w:ind w:firstLine="720"/>
+      </w:pPr>
+    </w:p>
+    <w:p>
+      <w:pPr>
+        <w:pStyle w:val="Heading1"/>
+      </w:pPr>
+      <w:bookmarkStart w:id="2" w:name="_Toc145159211"/>
+      <w:r>
+        <w:t>Packages and Classes</w:t>
+      </w:r>
+      <w:bookmarkEnd w:id="2"/>
+    </w:p>
+    <w:p/>
+    <w:p>
+      <w:pPr>
+        <w:ind w:firstLine="720"/>
+      </w:pPr>
+      <w:r>
+        <w:t xml:space="preserve">The application uses the following packages and classes </w:t>
+      </w:r>
+    </w:p>
+    <w:p>
+      <w:pPr>
+        <w:pStyle w:val="ListParagraph"/>
+        <w:numPr>
+          <w:ilvl w:val="0"/>
+          <w:numId w:val="9"/>
+        </w:numPr>
+      </w:pPr>
+      <w:r>
+        <w:t xml:space="preserve">The package </w:t>
+      </w:r>
+      <w:r>
+        <w:rPr>
+          <w:b/>
+          <w:bCs/>
+          <w:color w:val="00B050"/>
+        </w:rPr>
+        <w:t>filemagic.com.main</w:t>
+      </w:r>
+      <w:r>
+        <w:rPr>
+          <w:color w:val="00B050"/>
+        </w:rPr>
+        <w:t xml:space="preserve"> </w:t>
+      </w:r>
+      <w:r>
+        <w:t xml:space="preserve">includes </w:t>
+      </w:r>
+      <w:r>
+        <w:rPr>
+          <w:b/>
+          <w:bCs/>
+        </w:rPr>
+        <w:t>App</w:t>
+      </w:r>
+      <w:r>
+        <w:t xml:space="preserve"> class</w:t>
+      </w:r>
+      <w:r>
+        <w:t>.</w:t>
+      </w:r>
+    </w:p>
+    <w:p>
+      <w:pPr>
+        <w:pStyle w:val="ListParagraph"/>
+        <w:numPr>
+          <w:ilvl w:val="0"/>
+          <w:numId w:val="9"/>
+        </w:numPr>
+      </w:pPr>
+      <w:r>
+        <w:t xml:space="preserve">The package </w:t>
+      </w:r>
+      <w:r>
+        <w:rPr>
+          <w:b/>
+          <w:bCs/>
+          <w:color w:val="00B050"/>
+        </w:rPr>
+        <w:t>filemagic.com.util</w:t>
+      </w:r>
+      <w:r>
+        <w:rPr>
+          <w:color w:val="00B050"/>
+        </w:rPr>
+        <w:t xml:space="preserve"> </w:t>
+      </w:r>
+      <w:r>
+        <w:t xml:space="preserve">includes </w:t>
+      </w:r>
+      <w:r>
+        <w:rPr>
+          <w:b/>
+          <w:bCs/>
+        </w:rPr>
+        <w:t>MainMenu</w:t>
+      </w:r>
+      <w:r>
+        <w:t xml:space="preserve">, </w:t>
+      </w:r>
+      <w:r>
+        <w:rPr>
+          <w:b/>
+          <w:bCs/>
+        </w:rPr>
+        <w:t>SubMenu</w:t>
+      </w:r>
       <w:r>
         <w:t xml:space="preserve"> and </w:t>
       </w:r>
       <w:r>
-        <w:t>it</w:t>
-      </w:r>
-      <w:r>
-        <w:t xml:space="preserve"> includes a welcome message, a main menu and a business submenu. The application provides </w:t>
-      </w:r>
-      <w:r>
-        <w:t xml:space="preserve">a) </w:t>
-      </w:r>
-      <w:r>
-        <w:t xml:space="preserve">the feature to display the file contents of a user specified directory through main menu and </w:t>
-      </w:r>
-      <w:r>
-        <w:t>three</w:t>
-      </w:r>
-      <w:r>
-        <w:t xml:space="preserve"> additional business options </w:t>
-      </w:r>
-      <w:r>
-        <w:t>in the submenu which include creating a file, deleting a file and searching a file in a user specified directory.</w:t>
+        <w:rPr>
+          <w:b/>
+          <w:bCs/>
+        </w:rPr>
+        <w:t>Welcome</w:t>
+      </w:r>
+      <w:r>
+        <w:t xml:space="preserve"> classes</w:t>
+      </w:r>
+      <w:r>
+        <w:t>.</w:t>
+      </w:r>
+    </w:p>
+    <w:p>
+      <w:pPr>
+        <w:pStyle w:val="ListParagraph"/>
+        <w:numPr>
+          <w:ilvl w:val="0"/>
+          <w:numId w:val="9"/>
+        </w:numPr>
+      </w:pPr>
+      <w:r>
+        <w:t>The packag</w:t>
+      </w:r>
+      <w:r>
+        <w:t>e</w:t>
+      </w:r>
+      <w:r>
+        <w:t xml:space="preserve"> </w:t>
+      </w:r>
+      <w:r>
+        <w:rPr>
+          <w:b/>
+          <w:bCs/>
+          <w:color w:val="00B050"/>
+        </w:rPr>
+        <w:t>filemagic.com.service</w:t>
+      </w:r>
+      <w:r>
+        <w:rPr>
+          <w:color w:val="00B050"/>
+        </w:rPr>
+        <w:t xml:space="preserve"> </w:t>
+      </w:r>
+      <w:r>
+        <w:t xml:space="preserve">includes </w:t>
+      </w:r>
+      <w:r>
+        <w:rPr>
+          <w:b/>
+          <w:bCs/>
+        </w:rPr>
+        <w:t>Service</w:t>
+      </w:r>
+      <w:r>
+        <w:t xml:space="preserve"> class</w:t>
       </w:r>
     </w:p>
     <w:p>
       <w:pPr>
         <w:ind w:firstLine="720"/>
       </w:pPr>
-      <w:r>
-        <w:t xml:space="preserve">When user is executing the program, he has the ability to perform any set of actions before exiting the program. For example, he can create 2 files of any name in two different directory paths. </w:t>
-      </w:r>
     </w:p>
     <w:p>
       <w:pPr>
         <w:ind w:firstLine="720"/>
       </w:pPr>
-      <w:r>
-        <w:t xml:space="preserve">The application guides through the menus to all features and requests from subscriber a) to insert the option for the action he wants to execute, as well as to insert the directory path for displaying the file contents and in business sub menu the filename for which the user desires to either create, delete or search according to his desire. </w:t>
-      </w:r>
     </w:p>
     <w:p>
       <w:pPr>
         <w:ind w:firstLine="720"/>
       </w:pPr>
+    </w:p>
+    <w:p>
+      <w:pPr>
+        <w:ind w:firstLine="720"/>
+      </w:pPr>
+    </w:p>
+    <w:p>
+      <w:pPr>
+        <w:ind w:firstLine="720"/>
+      </w:pPr>
+    </w:p>
+    <w:p>
+      <w:pPr>
+        <w:ind w:firstLine="720"/>
+      </w:pPr>
+    </w:p>
+    <w:p>
+      <w:pPr>
+        <w:pStyle w:val="Heading1"/>
+      </w:pPr>
+      <w:bookmarkStart w:id="3" w:name="_Toc145159212"/>
+      <w:r>
+        <w:lastRenderedPageBreak/>
+        <w:t>Class</w:t>
+      </w:r>
       <w:r>
         <w:t xml:space="preserve"> </w:t>
       </w:r>
       <w:r>
-        <w:t xml:space="preserve">   </w:t>
-      </w:r>
-    </w:p>
-    <w:p>
-      <w:pPr>
-        <w:pStyle w:val="Heading1"/>
-      </w:pPr>
-      <w:bookmarkStart w:id="2" w:name="_Toc145035031"/>
-      <w:r>
-        <w:t>Class structure</w:t>
-      </w:r>
-      <w:bookmarkEnd w:id="2"/>
-    </w:p>
-    <w:p>
-      <w:r>
-        <w:t xml:space="preserve">The application </w:t>
-      </w:r>
-      <w:proofErr w:type="spellStart"/>
-      <w:r>
-        <w:t>FileMagic</w:t>
-      </w:r>
-      <w:proofErr w:type="spellEnd"/>
-      <w:r>
-        <w:t xml:space="preserve"> has the following classes:</w:t>
+        <w:t>info</w:t>
+      </w:r>
+      <w:bookmarkEnd w:id="3"/>
+    </w:p>
+    <w:p/>
+    <w:p>
+      <w:r>
+        <w:t>The application FileMagic has the following classes:</w:t>
       </w:r>
     </w:p>
     <w:p>
@@ -494,7 +1104,17 @@
         </w:numPr>
       </w:pPr>
       <w:r>
-        <w:t xml:space="preserve">Class App </w:t>
+        <w:t xml:space="preserve">Class </w:t>
+      </w:r>
+      <w:r>
+        <w:rPr>
+          <w:b/>
+          <w:bCs/>
+        </w:rPr>
+        <w:t>App</w:t>
+      </w:r>
+      <w:r>
+        <w:t xml:space="preserve"> </w:t>
       </w:r>
       <w:r>
         <w:t xml:space="preserve">includes the </w:t>
@@ -517,13 +1137,38 @@
         </w:numPr>
       </w:pPr>
       <w:r>
-        <w:t xml:space="preserve">Class Welcome </w:t>
+        <w:t xml:space="preserve">Class </w:t>
+      </w:r>
+      <w:r>
+        <w:rPr>
+          <w:b/>
+          <w:bCs/>
+        </w:rPr>
+        <w:t>Welcome</w:t>
+      </w:r>
+      <w:r>
+        <w:t xml:space="preserve"> </w:t>
       </w:r>
       <w:r>
         <w:t>provides</w:t>
       </w:r>
       <w:r>
-        <w:t xml:space="preserve"> the welcome menu</w:t>
+        <w:t xml:space="preserve"> the welcome </w:t>
+      </w:r>
+      <w:r>
+        <w:t>message</w:t>
+      </w:r>
+      <w:r>
+        <w:t xml:space="preserve"> with </w:t>
+      </w:r>
+      <w:r>
+        <w:t xml:space="preserve">the </w:t>
+      </w:r>
+      <w:r>
+        <w:t>application details</w:t>
+      </w:r>
+      <w:r>
+        <w:t>.</w:t>
       </w:r>
     </w:p>
     <w:p>
@@ -547,17 +1192,27 @@
       <w:r>
         <w:t xml:space="preserve">Class </w:t>
       </w:r>
-      <w:proofErr w:type="spellStart"/>
-      <w:r>
+      <w:r>
+        <w:rPr>
+          <w:b/>
+          <w:bCs/>
+        </w:rPr>
         <w:t>Mai</w:t>
       </w:r>
       <w:r>
+        <w:rPr>
+          <w:b/>
+          <w:bCs/>
+        </w:rPr>
         <w:t>nM</w:t>
       </w:r>
       <w:r>
+        <w:rPr>
+          <w:b/>
+          <w:bCs/>
+        </w:rPr>
         <w:t>enu</w:t>
       </w:r>
-      <w:proofErr w:type="spellEnd"/>
       <w:r>
         <w:t xml:space="preserve"> </w:t>
       </w:r>
@@ -573,39 +1228,126 @@
     </w:p>
     <w:p>
       <w:pPr>
+        <w:pStyle w:val="NormalWeb"/>
+        <w:shd w:val="clear" w:color="auto" w:fill="FFFFFF"/>
+        <w:spacing w:before="0" w:beforeAutospacing="0" w:after="0" w:afterAutospacing="0"/>
+        <w:rPr>
+          <w:rFonts w:ascii="Courier New" w:hAnsi="Courier New" w:cs="Courier New"/>
+          <w:color w:val="2A00FF"/>
+          <w:sz w:val="20"/>
+          <w:szCs w:val="20"/>
+        </w:rPr>
+      </w:pPr>
+      <w:r>
+        <w:rPr>
+          <w:rFonts w:ascii="Courier New" w:hAnsi="Courier New" w:cs="Courier New"/>
+          <w:color w:val="2A00FF"/>
+          <w:sz w:val="20"/>
+          <w:szCs w:val="20"/>
+        </w:rPr>
+        <w:t>1: Display the files of a folder in ascending order</w:t>
+      </w:r>
+      <w:r>
+        <w:rPr>
+          <w:rFonts w:ascii="Courier New" w:hAnsi="Courier New" w:cs="Courier New"/>
+          <w:color w:val="2A00FF"/>
+          <w:sz w:val="20"/>
+          <w:szCs w:val="20"/>
+        </w:rPr>
+        <w:t>.</w:t>
+      </w:r>
+    </w:p>
+    <w:p>
+      <w:pPr>
+        <w:pStyle w:val="NormalWeb"/>
+        <w:shd w:val="clear" w:color="auto" w:fill="FFFFFF"/>
+        <w:spacing w:before="0" w:beforeAutospacing="0" w:after="0" w:afterAutospacing="0"/>
+        <w:rPr>
+          <w:rFonts w:ascii="Courier New" w:hAnsi="Courier New" w:cs="Courier New"/>
+          <w:color w:val="2A00FF"/>
+          <w:sz w:val="20"/>
+          <w:szCs w:val="20"/>
+        </w:rPr>
+      </w:pPr>
+      <w:r>
+        <w:rPr>
+          <w:rFonts w:ascii="Courier New" w:hAnsi="Courier New" w:cs="Courier New"/>
+          <w:color w:val="2A00FF"/>
+          <w:sz w:val="20"/>
+          <w:szCs w:val="20"/>
+        </w:rPr>
+        <w:t>2: Business level operation (</w:t>
+      </w:r>
+      <w:r>
+        <w:rPr>
+          <w:rFonts w:ascii="Courier New" w:hAnsi="Courier New" w:cs="Courier New"/>
+          <w:color w:val="2A00FF"/>
+          <w:sz w:val="20"/>
+          <w:szCs w:val="20"/>
+        </w:rPr>
+        <w:t>f</w:t>
+      </w:r>
+      <w:r>
+        <w:rPr>
+          <w:rFonts w:ascii="Courier New" w:hAnsi="Courier New" w:cs="Courier New"/>
+          <w:color w:val="2A00FF"/>
+          <w:sz w:val="20"/>
+          <w:szCs w:val="20"/>
+        </w:rPr>
+        <w:t>or adding, deleting and searching a file</w:t>
+      </w:r>
+      <w:r>
+        <w:rPr>
+          <w:rFonts w:ascii="Courier New" w:hAnsi="Courier New" w:cs="Courier New"/>
+          <w:color w:val="2A00FF"/>
+          <w:sz w:val="20"/>
+          <w:szCs w:val="20"/>
+        </w:rPr>
+        <w:t>).</w:t>
+      </w:r>
+    </w:p>
+    <w:p>
+      <w:pPr>
+        <w:pStyle w:val="NormalWeb"/>
+        <w:shd w:val="clear" w:color="auto" w:fill="FFFFFF"/>
+        <w:spacing w:before="0" w:beforeAutospacing="0" w:after="0" w:afterAutospacing="0"/>
+        <w:rPr>
+          <w:rFonts w:ascii="Courier New" w:hAnsi="Courier New" w:cs="Courier New"/>
+          <w:color w:val="2A00FF"/>
+          <w:sz w:val="20"/>
+          <w:szCs w:val="20"/>
+        </w:rPr>
+      </w:pPr>
+      <w:r>
+        <w:rPr>
+          <w:rFonts w:ascii="Courier New" w:hAnsi="Courier New" w:cs="Courier New"/>
+          <w:color w:val="2A00FF"/>
+          <w:sz w:val="20"/>
+          <w:szCs w:val="20"/>
+        </w:rPr>
+        <w:t>0: To exit from the app</w:t>
+      </w:r>
+      <w:r>
+        <w:rPr>
+          <w:rFonts w:ascii="Courier New" w:hAnsi="Courier New" w:cs="Courier New"/>
+          <w:color w:val="2A00FF"/>
+          <w:sz w:val="20"/>
+          <w:szCs w:val="20"/>
+        </w:rPr>
+        <w:t>.</w:t>
+      </w:r>
+    </w:p>
+    <w:p>
+      <w:pPr>
         <w:pStyle w:val="ListParagraph"/>
-        <w:numPr>
-          <w:ilvl w:val="0"/>
-          <w:numId w:val="5"/>
-        </w:numPr>
-      </w:pPr>
-      <w:r>
-        <w:t>To display the contents of a user specified directory</w:t>
-      </w:r>
+        <w:ind w:left="1440"/>
+      </w:pPr>
     </w:p>
     <w:p>
       <w:pPr>
         <w:pStyle w:val="ListParagraph"/>
-        <w:numPr>
-          <w:ilvl w:val="0"/>
-          <w:numId w:val="5"/>
-        </w:numPr>
-      </w:pPr>
-      <w:r>
-        <w:t>The access the submenu with business options of creating, deleting and searching file</w:t>
-      </w:r>
-    </w:p>
-    <w:p>
-      <w:pPr>
-        <w:pStyle w:val="ListParagraph"/>
-        <w:numPr>
-          <w:ilvl w:val="0"/>
-          <w:numId w:val="7"/>
-        </w:numPr>
-      </w:pPr>
-      <w:r>
-        <w:t>To exit from the App</w:t>
-      </w:r>
+        <w:ind w:left="1440"/>
+      </w:pPr>
     </w:p>
     <w:p>
       <w:pPr>
@@ -624,68 +1366,163 @@
       <w:r>
         <w:t xml:space="preserve">Class </w:t>
       </w:r>
-      <w:proofErr w:type="spellStart"/>
-      <w:r>
+      <w:r>
+        <w:rPr>
+          <w:b/>
+          <w:bCs/>
+        </w:rPr>
         <w:t>Sub</w:t>
       </w:r>
       <w:r>
+        <w:rPr>
+          <w:b/>
+          <w:bCs/>
+        </w:rPr>
         <w:t>M</w:t>
       </w:r>
       <w:r>
+        <w:rPr>
+          <w:b/>
+          <w:bCs/>
+        </w:rPr>
         <w:t>enu</w:t>
       </w:r>
-      <w:proofErr w:type="spellEnd"/>
       <w:r>
         <w:t xml:space="preserve"> for presenting the business option of creating, deleting and searching a file</w:t>
       </w:r>
     </w:p>
     <w:p>
       <w:pPr>
-        <w:pStyle w:val="ListParagraph"/>
-        <w:numPr>
-          <w:ilvl w:val="0"/>
-          <w:numId w:val="7"/>
-        </w:numPr>
-      </w:pPr>
-      <w:r>
-        <w:t>Create File</w:t>
-      </w:r>
-    </w:p>
-    <w:p>
-      <w:pPr>
-        <w:pStyle w:val="ListParagraph"/>
-        <w:numPr>
-          <w:ilvl w:val="0"/>
-          <w:numId w:val="7"/>
-        </w:numPr>
-      </w:pPr>
-      <w:r>
-        <w:lastRenderedPageBreak/>
-        <w:t>Delete a file</w:t>
-      </w:r>
-    </w:p>
-    <w:p>
-      <w:pPr>
-        <w:pStyle w:val="ListParagraph"/>
-        <w:numPr>
-          <w:ilvl w:val="0"/>
-          <w:numId w:val="7"/>
-        </w:numPr>
-      </w:pPr>
-      <w:r>
-        <w:t>Search a file</w:t>
-      </w:r>
-    </w:p>
-    <w:p>
-      <w:pPr>
-        <w:pStyle w:val="ListParagraph"/>
-        <w:numPr>
-          <w:ilvl w:val="0"/>
-          <w:numId w:val="8"/>
-        </w:numPr>
-      </w:pPr>
-      <w:r>
-        <w:t>Return to main menu</w:t>
+        <w:pStyle w:val="NormalWeb"/>
+        <w:shd w:val="clear" w:color="auto" w:fill="FFFFFF"/>
+        <w:spacing w:before="0" w:beforeAutospacing="0" w:after="0" w:afterAutospacing="0"/>
+        <w:rPr>
+          <w:rFonts w:ascii="Courier New" w:hAnsi="Courier New" w:cs="Courier New"/>
+          <w:color w:val="000000"/>
+          <w:sz w:val="20"/>
+          <w:szCs w:val="20"/>
+        </w:rPr>
+      </w:pPr>
+      <w:r>
+        <w:rPr>
+          <w:rFonts w:ascii="Courier New" w:hAnsi="Courier New" w:cs="Courier New"/>
+          <w:color w:val="000000"/>
+          <w:sz w:val="20"/>
+          <w:szCs w:val="20"/>
+        </w:rPr>
+        <w:tab/>
+      </w:r>
+      <w:r>
+        <w:rPr>
+          <w:rFonts w:ascii="Courier New" w:hAnsi="Courier New" w:cs="Courier New"/>
+          <w:color w:val="2A00FF"/>
+          <w:sz w:val="20"/>
+          <w:szCs w:val="20"/>
+        </w:rPr>
+        <w:t>1: To create a file.</w:t>
+      </w:r>
+    </w:p>
+    <w:p>
+      <w:pPr>
+        <w:pStyle w:val="NormalWeb"/>
+        <w:shd w:val="clear" w:color="auto" w:fill="FFFFFF"/>
+        <w:spacing w:before="0" w:beforeAutospacing="0" w:after="0" w:afterAutospacing="0"/>
+        <w:rPr>
+          <w:rFonts w:ascii="Courier New" w:hAnsi="Courier New" w:cs="Courier New"/>
+          <w:color w:val="000000"/>
+          <w:sz w:val="20"/>
+          <w:szCs w:val="20"/>
+        </w:rPr>
+      </w:pPr>
+      <w:r>
+        <w:rPr>
+          <w:rFonts w:ascii="Courier New" w:hAnsi="Courier New" w:cs="Courier New"/>
+          <w:color w:val="000000"/>
+          <w:sz w:val="20"/>
+          <w:szCs w:val="20"/>
+        </w:rPr>
+        <w:tab/>
+      </w:r>
+      <w:r>
+        <w:rPr>
+          <w:rFonts w:ascii="Courier New" w:hAnsi="Courier New" w:cs="Courier New"/>
+          <w:color w:val="2A00FF"/>
+          <w:sz w:val="20"/>
+          <w:szCs w:val="20"/>
+        </w:rPr>
+        <w:t>2: To delete a file.</w:t>
+      </w:r>
+    </w:p>
+    <w:p>
+      <w:pPr>
+        <w:pStyle w:val="NormalWeb"/>
+        <w:shd w:val="clear" w:color="auto" w:fill="FFFFFF"/>
+        <w:spacing w:before="0" w:beforeAutospacing="0" w:after="0" w:afterAutospacing="0"/>
+        <w:rPr>
+          <w:rFonts w:ascii="Courier New" w:hAnsi="Courier New" w:cs="Courier New"/>
+          <w:color w:val="000000"/>
+          <w:sz w:val="20"/>
+          <w:szCs w:val="20"/>
+        </w:rPr>
+      </w:pPr>
+      <w:r>
+        <w:rPr>
+          <w:rFonts w:ascii="Courier New" w:hAnsi="Courier New" w:cs="Courier New"/>
+          <w:color w:val="000000"/>
+          <w:sz w:val="20"/>
+          <w:szCs w:val="20"/>
+        </w:rPr>
+        <w:tab/>
+      </w:r>
+      <w:r>
+        <w:rPr>
+          <w:rFonts w:ascii="Courier New" w:hAnsi="Courier New" w:cs="Courier New"/>
+          <w:color w:val="2A00FF"/>
+          <w:sz w:val="20"/>
+          <w:szCs w:val="20"/>
+        </w:rPr>
+        <w:t>3: To search a file.</w:t>
+      </w:r>
+    </w:p>
+    <w:p>
+      <w:pPr>
+        <w:pStyle w:val="NormalWeb"/>
+        <w:shd w:val="clear" w:color="auto" w:fill="FFFFFF"/>
+        <w:spacing w:before="0" w:beforeAutospacing="0" w:after="0" w:afterAutospacing="0"/>
+        <w:ind w:firstLine="720"/>
+        <w:rPr>
+          <w:rFonts w:ascii="Courier New" w:hAnsi="Courier New" w:cs="Courier New"/>
+          <w:color w:val="000000"/>
+          <w:sz w:val="20"/>
+          <w:szCs w:val="20"/>
+        </w:rPr>
+      </w:pPr>
+      <w:r>
+        <w:rPr>
+          <w:rFonts w:ascii="Courier New" w:hAnsi="Courier New" w:cs="Courier New"/>
+          <w:color w:val="2A00FF"/>
+          <w:sz w:val="20"/>
+          <w:szCs w:val="20"/>
+        </w:rPr>
+        <w:t xml:space="preserve">0: </w:t>
+      </w:r>
+      <w:r>
+        <w:rPr>
+          <w:rFonts w:ascii="Courier New" w:hAnsi="Courier New" w:cs="Courier New"/>
+          <w:color w:val="2A00FF"/>
+          <w:sz w:val="20"/>
+          <w:szCs w:val="20"/>
+        </w:rPr>
+        <w:t>To return to main</w:t>
+      </w:r>
+      <w:r>
+        <w:rPr>
+          <w:rFonts w:ascii="Courier New" w:hAnsi="Courier New" w:cs="Courier New"/>
+          <w:color w:val="2A00FF"/>
+          <w:sz w:val="20"/>
+          <w:szCs w:val="20"/>
+        </w:rPr>
+        <w:t xml:space="preserve"> menu.</w:t>
       </w:r>
     </w:p>
     <w:p>
@@ -703,7 +1540,17 @@
         </w:numPr>
       </w:pPr>
       <w:r>
-        <w:t xml:space="preserve">Class Service for implementing the functionality required by the menus, </w:t>
+        <w:t xml:space="preserve">Class </w:t>
+      </w:r>
+      <w:r>
+        <w:rPr>
+          <w:b/>
+          <w:bCs/>
+        </w:rPr>
+        <w:t>Service</w:t>
+      </w:r>
+      <w:r>
+        <w:t xml:space="preserve"> for implementing the functionality required by the menus, </w:t>
       </w:r>
       <w:r>
         <w:t>thus it provides the method to</w:t>
@@ -719,18 +1566,1996 @@
       <w:pPr>
         <w:pStyle w:val="Heading1"/>
       </w:pPr>
-      <w:bookmarkStart w:id="3" w:name="_Toc145035032"/>
+      <w:bookmarkStart w:id="4" w:name="_Toc145159213"/>
+      <w:r>
+        <w:t xml:space="preserve">Class and </w:t>
+      </w:r>
       <w:r>
         <w:t>Methods</w:t>
       </w:r>
-      <w:bookmarkEnd w:id="3"/>
+      <w:bookmarkEnd w:id="4"/>
+    </w:p>
+    <w:p/>
+    <w:p>
+      <w:r>
+        <w:t>Each class provides the below methods:</w:t>
+      </w:r>
+    </w:p>
+    <w:tbl>
+      <w:tblPr>
+        <w:tblStyle w:val="TableGrid"/>
+        <w:tblW w:w="11068" w:type="dxa"/>
+        <w:jc w:val="center"/>
+        <w:tblLayout w:type="fixed"/>
+        <w:tblLook w:val="04A0" w:firstRow="1" w:lastRow="0" w:firstColumn="1" w:lastColumn="0" w:noHBand="0" w:noVBand="1"/>
+      </w:tblPr>
+      <w:tblGrid>
+        <w:gridCol w:w="858"/>
+        <w:gridCol w:w="744"/>
+        <w:gridCol w:w="1664"/>
+        <w:gridCol w:w="3037"/>
+        <w:gridCol w:w="3037"/>
+        <w:gridCol w:w="1728"/>
+      </w:tblGrid>
+      <w:tr>
+        <w:trPr>
+          <w:jc w:val="center"/>
+        </w:trPr>
+        <w:tc>
+          <w:tcPr>
+            <w:tcW w:w="858" w:type="dxa"/>
+            <w:shd w:val="clear" w:color="auto" w:fill="2F5496" w:themeFill="accent1" w:themeFillShade="BF"/>
+          </w:tcPr>
+          <w:p>
+            <w:pPr>
+              <w:jc w:val="center"/>
+              <w:rPr>
+                <w:rFonts w:cstheme="minorHAnsi"/>
+                <w:color w:val="FFFFFF" w:themeColor="background1"/>
+                <w:sz w:val="20"/>
+                <w:szCs w:val="20"/>
+              </w:rPr>
+            </w:pPr>
+            <w:r>
+              <w:rPr>
+                <w:b/>
+                <w:bCs/>
+              </w:rPr>
+              <w:t xml:space="preserve"> </w:t>
+            </w:r>
+          </w:p>
+        </w:tc>
+        <w:tc>
+          <w:tcPr>
+            <w:tcW w:w="744" w:type="dxa"/>
+            <w:shd w:val="clear" w:color="auto" w:fill="2F5496" w:themeFill="accent1" w:themeFillShade="BF"/>
+          </w:tcPr>
+          <w:p>
+            <w:pPr>
+              <w:jc w:val="center"/>
+              <w:rPr>
+                <w:rFonts w:cstheme="minorHAnsi"/>
+                <w:color w:val="FFFFFF" w:themeColor="background1"/>
+                <w:sz w:val="20"/>
+                <w:szCs w:val="20"/>
+              </w:rPr>
+            </w:pPr>
+            <w:r>
+              <w:rPr>
+                <w:rFonts w:cstheme="minorHAnsi"/>
+                <w:color w:val="FFFFFF" w:themeColor="background1"/>
+              </w:rPr>
+              <w:t>App</w:t>
+            </w:r>
+          </w:p>
+        </w:tc>
+        <w:tc>
+          <w:tcPr>
+            <w:tcW w:w="1664" w:type="dxa"/>
+            <w:shd w:val="clear" w:color="auto" w:fill="2F5496" w:themeFill="accent1" w:themeFillShade="BF"/>
+          </w:tcPr>
+          <w:p>
+            <w:pPr>
+              <w:jc w:val="center"/>
+              <w:rPr>
+                <w:rFonts w:cstheme="minorHAnsi"/>
+                <w:b/>
+                <w:bCs/>
+                <w:color w:val="FFFFFF" w:themeColor="background1"/>
+              </w:rPr>
+            </w:pPr>
+            <w:r>
+              <w:rPr>
+                <w:rFonts w:cstheme="minorHAnsi"/>
+                <w:b/>
+                <w:bCs/>
+                <w:color w:val="FFFFFF" w:themeColor="background1"/>
+              </w:rPr>
+              <w:t>Welcome</w:t>
+            </w:r>
+          </w:p>
+        </w:tc>
+        <w:tc>
+          <w:tcPr>
+            <w:tcW w:w="3037" w:type="dxa"/>
+            <w:shd w:val="clear" w:color="auto" w:fill="2F5496" w:themeFill="accent1" w:themeFillShade="BF"/>
+          </w:tcPr>
+          <w:p>
+            <w:pPr>
+              <w:jc w:val="center"/>
+              <w:rPr>
+                <w:rFonts w:cstheme="minorHAnsi"/>
+                <w:b/>
+                <w:bCs/>
+                <w:color w:val="FFFFFF" w:themeColor="background1"/>
+              </w:rPr>
+            </w:pPr>
+            <w:r>
+              <w:rPr>
+                <w:rFonts w:cstheme="minorHAnsi"/>
+                <w:b/>
+                <w:bCs/>
+                <w:color w:val="FFFFFF" w:themeColor="background1"/>
+              </w:rPr>
+              <w:t>MainMenu</w:t>
+            </w:r>
+          </w:p>
+        </w:tc>
+        <w:tc>
+          <w:tcPr>
+            <w:tcW w:w="3037" w:type="dxa"/>
+            <w:shd w:val="clear" w:color="auto" w:fill="2F5496" w:themeFill="accent1" w:themeFillShade="BF"/>
+          </w:tcPr>
+          <w:p>
+            <w:pPr>
+              <w:jc w:val="center"/>
+              <w:rPr>
+                <w:rFonts w:cstheme="minorHAnsi"/>
+                <w:b/>
+                <w:bCs/>
+                <w:color w:val="FFFFFF" w:themeColor="background1"/>
+              </w:rPr>
+            </w:pPr>
+            <w:r>
+              <w:rPr>
+                <w:rFonts w:cstheme="minorHAnsi"/>
+                <w:b/>
+                <w:bCs/>
+                <w:color w:val="FFFFFF" w:themeColor="background1"/>
+              </w:rPr>
+              <w:t>SubMenu</w:t>
+            </w:r>
+          </w:p>
+        </w:tc>
+        <w:tc>
+          <w:tcPr>
+            <w:tcW w:w="1728" w:type="dxa"/>
+            <w:shd w:val="clear" w:color="auto" w:fill="2F5496" w:themeFill="accent1" w:themeFillShade="BF"/>
+          </w:tcPr>
+          <w:p>
+            <w:pPr>
+              <w:jc w:val="center"/>
+              <w:rPr>
+                <w:rFonts w:cstheme="minorHAnsi"/>
+                <w:b/>
+                <w:bCs/>
+                <w:color w:val="FFFFFF" w:themeColor="background1"/>
+              </w:rPr>
+            </w:pPr>
+            <w:r>
+              <w:rPr>
+                <w:rFonts w:cstheme="minorHAnsi"/>
+                <w:b/>
+                <w:bCs/>
+                <w:color w:val="FFFFFF" w:themeColor="background1"/>
+              </w:rPr>
+              <w:t>Service</w:t>
+            </w:r>
+          </w:p>
+        </w:tc>
+      </w:tr>
+      <w:tr>
+        <w:trPr>
+          <w:jc w:val="center"/>
+        </w:trPr>
+        <w:tc>
+          <w:tcPr>
+            <w:tcW w:w="858" w:type="dxa"/>
+            <w:shd w:val="clear" w:color="auto" w:fill="C5E0B3" w:themeFill="accent6" w:themeFillTint="66"/>
+          </w:tcPr>
+          <w:p>
+            <w:pPr>
+              <w:jc w:val="center"/>
+              <w:rPr>
+                <w:rFonts w:cstheme="minorHAnsi"/>
+                <w:b/>
+                <w:bCs/>
+              </w:rPr>
+            </w:pPr>
+            <w:r>
+              <w:rPr>
+                <w:rFonts w:cstheme="minorHAnsi"/>
+                <w:b/>
+                <w:bCs/>
+              </w:rPr>
+              <w:t>Public</w:t>
+            </w:r>
+          </w:p>
+        </w:tc>
+        <w:tc>
+          <w:tcPr>
+            <w:tcW w:w="744" w:type="dxa"/>
+            <w:shd w:val="clear" w:color="auto" w:fill="C5E0B3" w:themeFill="accent6" w:themeFillTint="66"/>
+          </w:tcPr>
+          <w:p>
+            <w:pPr>
+              <w:jc w:val="center"/>
+              <w:rPr>
+                <w:rFonts w:cstheme="minorHAnsi"/>
+                <w:sz w:val="20"/>
+                <w:szCs w:val="20"/>
+              </w:rPr>
+            </w:pPr>
+            <w:r>
+              <w:rPr>
+                <w:rFonts w:cstheme="minorHAnsi"/>
+                <w:sz w:val="20"/>
+                <w:szCs w:val="20"/>
+              </w:rPr>
+              <w:t>main()</w:t>
+            </w:r>
+          </w:p>
+        </w:tc>
+        <w:tc>
+          <w:tcPr>
+            <w:tcW w:w="1664" w:type="dxa"/>
+            <w:shd w:val="clear" w:color="auto" w:fill="C5E0B3" w:themeFill="accent6" w:themeFillTint="66"/>
+          </w:tcPr>
+          <w:p>
+            <w:pPr>
+              <w:jc w:val="center"/>
+              <w:rPr>
+                <w:rFonts w:cstheme="minorHAnsi"/>
+                <w:sz w:val="20"/>
+                <w:szCs w:val="20"/>
+              </w:rPr>
+            </w:pPr>
+            <w:r>
+              <w:rPr>
+                <w:rFonts w:cstheme="minorHAnsi"/>
+                <w:sz w:val="20"/>
+                <w:szCs w:val="20"/>
+              </w:rPr>
+              <w:t>displayWelcome()</w:t>
+            </w:r>
+          </w:p>
+        </w:tc>
+        <w:tc>
+          <w:tcPr>
+            <w:tcW w:w="3037" w:type="dxa"/>
+            <w:shd w:val="clear" w:color="auto" w:fill="C5E0B3" w:themeFill="accent6" w:themeFillTint="66"/>
+          </w:tcPr>
+          <w:p>
+            <w:pPr>
+              <w:jc w:val="center"/>
+              <w:rPr>
+                <w:rFonts w:cstheme="minorHAnsi"/>
+                <w:sz w:val="20"/>
+                <w:szCs w:val="20"/>
+              </w:rPr>
+            </w:pPr>
+            <w:r>
+              <w:rPr>
+                <w:rFonts w:cstheme="minorHAnsi"/>
+                <w:sz w:val="20"/>
+                <w:szCs w:val="20"/>
+              </w:rPr>
+              <w:t>displayMainMenu</w:t>
+            </w:r>
+          </w:p>
+        </w:tc>
+        <w:tc>
+          <w:tcPr>
+            <w:tcW w:w="3037" w:type="dxa"/>
+            <w:shd w:val="clear" w:color="auto" w:fill="C5E0B3" w:themeFill="accent6" w:themeFillTint="66"/>
+          </w:tcPr>
+          <w:p>
+            <w:pPr>
+              <w:jc w:val="center"/>
+              <w:rPr>
+                <w:rFonts w:cstheme="minorHAnsi"/>
+                <w:sz w:val="20"/>
+                <w:szCs w:val="20"/>
+              </w:rPr>
+            </w:pPr>
+            <w:r>
+              <w:rPr>
+                <w:rFonts w:cstheme="minorHAnsi"/>
+                <w:sz w:val="20"/>
+                <w:szCs w:val="20"/>
+              </w:rPr>
+              <w:t>displaySubMenu()</w:t>
+            </w:r>
+          </w:p>
+        </w:tc>
+        <w:tc>
+          <w:tcPr>
+            <w:tcW w:w="1728" w:type="dxa"/>
+            <w:shd w:val="clear" w:color="auto" w:fill="C5E0B3" w:themeFill="accent6" w:themeFillTint="66"/>
+          </w:tcPr>
+          <w:p>
+            <w:pPr>
+              <w:jc w:val="center"/>
+              <w:rPr>
+                <w:rFonts w:cstheme="minorHAnsi"/>
+                <w:sz w:val="20"/>
+                <w:szCs w:val="20"/>
+              </w:rPr>
+            </w:pPr>
+            <w:r>
+              <w:rPr>
+                <w:rFonts w:cstheme="minorHAnsi"/>
+                <w:sz w:val="20"/>
+                <w:szCs w:val="20"/>
+              </w:rPr>
+              <w:t>serviceApp</w:t>
+            </w:r>
+          </w:p>
+        </w:tc>
+      </w:tr>
+      <w:tr>
+        <w:trPr>
+          <w:trHeight w:val="1511"/>
+          <w:jc w:val="center"/>
+        </w:trPr>
+        <w:tc>
+          <w:tcPr>
+            <w:tcW w:w="858" w:type="dxa"/>
+            <w:shd w:val="clear" w:color="auto" w:fill="FBE4D5" w:themeFill="accent2" w:themeFillTint="33"/>
+          </w:tcPr>
+          <w:p>
+            <w:pPr>
+              <w:jc w:val="center"/>
+              <w:rPr>
+                <w:rFonts w:cstheme="minorHAnsi"/>
+                <w:sz w:val="16"/>
+                <w:szCs w:val="16"/>
+              </w:rPr>
+            </w:pPr>
+            <w:r>
+              <w:rPr>
+                <w:rFonts w:cstheme="minorHAnsi"/>
+                <w:b/>
+                <w:bCs/>
+              </w:rPr>
+              <w:t>Private</w:t>
+            </w:r>
+          </w:p>
+        </w:tc>
+        <w:tc>
+          <w:tcPr>
+            <w:tcW w:w="744" w:type="dxa"/>
+            <w:shd w:val="clear" w:color="auto" w:fill="FBE4D5" w:themeFill="accent2" w:themeFillTint="33"/>
+          </w:tcPr>
+          <w:p>
+            <w:pPr>
+              <w:jc w:val="center"/>
+              <w:rPr>
+                <w:rFonts w:cstheme="minorHAnsi"/>
+                <w:sz w:val="20"/>
+                <w:szCs w:val="20"/>
+              </w:rPr>
+            </w:pPr>
+          </w:p>
+        </w:tc>
+        <w:tc>
+          <w:tcPr>
+            <w:tcW w:w="1664" w:type="dxa"/>
+            <w:shd w:val="clear" w:color="auto" w:fill="FBE4D5" w:themeFill="accent2" w:themeFillTint="33"/>
+          </w:tcPr>
+          <w:p>
+            <w:pPr>
+              <w:jc w:val="center"/>
+              <w:rPr>
+                <w:rFonts w:cstheme="minorHAnsi"/>
+                <w:sz w:val="20"/>
+                <w:szCs w:val="20"/>
+              </w:rPr>
+            </w:pPr>
+          </w:p>
+        </w:tc>
+        <w:tc>
+          <w:tcPr>
+            <w:tcW w:w="3037" w:type="dxa"/>
+            <w:shd w:val="clear" w:color="auto" w:fill="FBE4D5" w:themeFill="accent2" w:themeFillTint="33"/>
+          </w:tcPr>
+          <w:p>
+            <w:pPr>
+              <w:jc w:val="center"/>
+              <w:rPr>
+                <w:rFonts w:cstheme="minorHAnsi"/>
+                <w:sz w:val="20"/>
+                <w:szCs w:val="20"/>
+              </w:rPr>
+            </w:pPr>
+            <w:r>
+              <w:rPr>
+                <w:rFonts w:cstheme="minorHAnsi"/>
+                <w:sz w:val="20"/>
+                <w:szCs w:val="20"/>
+              </w:rPr>
+              <w:t>invalidMainMenuOptionMessage()</w:t>
+            </w:r>
+          </w:p>
+          <w:p>
+            <w:pPr>
+              <w:jc w:val="center"/>
+              <w:rPr>
+                <w:rFonts w:cstheme="minorHAnsi"/>
+                <w:sz w:val="20"/>
+                <w:szCs w:val="20"/>
+              </w:rPr>
+            </w:pPr>
+            <w:r>
+              <w:rPr>
+                <w:rFonts w:cstheme="minorHAnsi"/>
+                <w:sz w:val="20"/>
+                <w:szCs w:val="20"/>
+              </w:rPr>
+              <w:t>exitMainMenuMessasge()</w:t>
+            </w:r>
+          </w:p>
+        </w:tc>
+        <w:tc>
+          <w:tcPr>
+            <w:tcW w:w="3037" w:type="dxa"/>
+            <w:shd w:val="clear" w:color="auto" w:fill="FBE4D5" w:themeFill="accent2" w:themeFillTint="33"/>
+          </w:tcPr>
+          <w:p>
+            <w:pPr>
+              <w:jc w:val="center"/>
+              <w:rPr>
+                <w:rFonts w:cstheme="minorHAnsi"/>
+                <w:sz w:val="20"/>
+                <w:szCs w:val="20"/>
+              </w:rPr>
+            </w:pPr>
+            <w:r>
+              <w:rPr>
+                <w:rFonts w:cstheme="minorHAnsi"/>
+                <w:sz w:val="20"/>
+                <w:szCs w:val="20"/>
+              </w:rPr>
+              <w:t>invalidMainMenuOptionMessage()</w:t>
+            </w:r>
+          </w:p>
+          <w:p>
+            <w:pPr>
+              <w:jc w:val="center"/>
+              <w:rPr>
+                <w:rFonts w:cstheme="minorHAnsi"/>
+                <w:sz w:val="20"/>
+                <w:szCs w:val="20"/>
+              </w:rPr>
+            </w:pPr>
+            <w:r>
+              <w:rPr>
+                <w:rFonts w:cstheme="minorHAnsi"/>
+                <w:sz w:val="20"/>
+                <w:szCs w:val="20"/>
+              </w:rPr>
+              <w:t>exitSubMenuMessasge()</w:t>
+            </w:r>
+          </w:p>
+        </w:tc>
+        <w:tc>
+          <w:tcPr>
+            <w:tcW w:w="1728" w:type="dxa"/>
+            <w:shd w:val="clear" w:color="auto" w:fill="FBE4D5" w:themeFill="accent2" w:themeFillTint="33"/>
+          </w:tcPr>
+          <w:p>
+            <w:pPr>
+              <w:jc w:val="center"/>
+              <w:rPr>
+                <w:rFonts w:cstheme="minorHAnsi"/>
+                <w:sz w:val="20"/>
+                <w:szCs w:val="20"/>
+              </w:rPr>
+            </w:pPr>
+            <w:r>
+              <w:rPr>
+                <w:rFonts w:cstheme="minorHAnsi"/>
+                <w:sz w:val="20"/>
+                <w:szCs w:val="20"/>
+              </w:rPr>
+              <w:t>validateDirectory()</w:t>
+            </w:r>
+          </w:p>
+          <w:p>
+            <w:pPr>
+              <w:jc w:val="center"/>
+              <w:rPr>
+                <w:rFonts w:cstheme="minorHAnsi"/>
+                <w:sz w:val="20"/>
+                <w:szCs w:val="20"/>
+              </w:rPr>
+            </w:pPr>
+            <w:r>
+              <w:rPr>
+                <w:rFonts w:cstheme="minorHAnsi"/>
+                <w:sz w:val="20"/>
+                <w:szCs w:val="20"/>
+              </w:rPr>
+              <w:t>displayFiles()</w:t>
+            </w:r>
+          </w:p>
+          <w:p>
+            <w:pPr>
+              <w:jc w:val="center"/>
+              <w:rPr>
+                <w:rFonts w:cstheme="minorHAnsi"/>
+                <w:sz w:val="20"/>
+                <w:szCs w:val="20"/>
+              </w:rPr>
+            </w:pPr>
+            <w:r>
+              <w:rPr>
+                <w:rFonts w:cstheme="minorHAnsi"/>
+                <w:sz w:val="20"/>
+                <w:szCs w:val="20"/>
+              </w:rPr>
+              <w:t>retrieveFilename()</w:t>
+            </w:r>
+          </w:p>
+          <w:p>
+            <w:pPr>
+              <w:jc w:val="center"/>
+              <w:rPr>
+                <w:rFonts w:cstheme="minorHAnsi"/>
+                <w:sz w:val="20"/>
+                <w:szCs w:val="20"/>
+              </w:rPr>
+            </w:pPr>
+            <w:r>
+              <w:rPr>
+                <w:rFonts w:cstheme="minorHAnsi"/>
+                <w:sz w:val="20"/>
+                <w:szCs w:val="20"/>
+              </w:rPr>
+              <w:t>createFile()</w:t>
+            </w:r>
+          </w:p>
+          <w:p>
+            <w:pPr>
+              <w:jc w:val="center"/>
+              <w:rPr>
+                <w:rFonts w:cstheme="minorHAnsi"/>
+                <w:sz w:val="20"/>
+                <w:szCs w:val="20"/>
+              </w:rPr>
+            </w:pPr>
+            <w:r>
+              <w:rPr>
+                <w:rFonts w:cstheme="minorHAnsi"/>
+                <w:sz w:val="20"/>
+                <w:szCs w:val="20"/>
+              </w:rPr>
+              <w:t>deleteFile()</w:t>
+            </w:r>
+          </w:p>
+          <w:p>
+            <w:pPr>
+              <w:jc w:val="center"/>
+              <w:rPr>
+                <w:rFonts w:cstheme="minorHAnsi"/>
+                <w:sz w:val="20"/>
+                <w:szCs w:val="20"/>
+              </w:rPr>
+            </w:pPr>
+            <w:r>
+              <w:rPr>
+                <w:rFonts w:cstheme="minorHAnsi"/>
+                <w:sz w:val="20"/>
+                <w:szCs w:val="20"/>
+              </w:rPr>
+              <w:t>searchFile()</w:t>
+            </w:r>
+          </w:p>
+          <w:p>
+            <w:pPr>
+              <w:jc w:val="center"/>
+              <w:rPr>
+                <w:rFonts w:cstheme="minorHAnsi"/>
+                <w:sz w:val="20"/>
+                <w:szCs w:val="20"/>
+              </w:rPr>
+            </w:pPr>
+          </w:p>
+        </w:tc>
+      </w:tr>
+    </w:tbl>
+    <w:p/>
+    <w:p/>
+    <w:p/>
+    <w:p>
+      <w:pPr>
+        <w:pStyle w:val="Heading1"/>
+      </w:pPr>
+      <w:bookmarkStart w:id="5" w:name="_Toc145159214"/>
+      <w:r>
+        <w:lastRenderedPageBreak/>
+        <w:t>User Guide</w:t>
+      </w:r>
+      <w:bookmarkEnd w:id="5"/>
+    </w:p>
+    <w:p/>
+    <w:p>
+      <w:r>
+        <w:tab/>
+        <w:t>This user guide provide</w:t>
+      </w:r>
+      <w:r>
+        <w:t>s</w:t>
+      </w:r>
+      <w:r>
+        <w:t xml:space="preserve"> a description on how the user can use the application.</w:t>
+      </w:r>
+    </w:p>
+    <w:p>
+      <w:pPr>
+        <w:rPr>
+          <w:color w:val="0070C0"/>
+        </w:rPr>
+      </w:pPr>
+    </w:p>
+    <w:p>
+      <w:pPr>
+        <w:pStyle w:val="Heading2"/>
+      </w:pPr>
+      <w:bookmarkStart w:id="6" w:name="_Toc145159215"/>
+      <w:r>
+        <w:t>Display the files of a directory</w:t>
+      </w:r>
+      <w:bookmarkEnd w:id="6"/>
+    </w:p>
+    <w:p/>
+    <w:p>
+      <w:pPr>
+        <w:ind w:firstLine="720"/>
+      </w:pPr>
+      <w:r>
+        <w:t>The user needs to press 1 in main menu and provide a valid directory in which he has the appropriate permissions.</w:t>
+      </w:r>
+    </w:p>
+    <w:p>
+      <w:pPr>
+        <w:ind w:firstLine="720"/>
+      </w:pPr>
+    </w:p>
+    <w:p>
+      <w:pPr>
+        <w:ind w:firstLine="720"/>
+      </w:pPr>
+      <w:r>
+        <w:rPr>
+          <w:noProof/>
+        </w:rPr>
+        <w:drawing>
+          <wp:inline distT="0" distB="0" distL="0" distR="0" wp14:anchorId="6309A8F7" wp14:editId="6EC37CFB">
+            <wp:extent cx="5943600" cy="4156710"/>
+            <wp:effectExtent l="0" t="0" r="0" b="0"/>
+            <wp:docPr id="2077080077" name="Picture 1"/>
+            <wp:cNvGraphicFramePr>
+              <a:graphicFrameLocks xmlns:a="http://schemas.openxmlformats.org/drawingml/2006/main" noChangeAspect="1"/>
+            </wp:cNvGraphicFramePr>
+            <a:graphic xmlns:a="http://schemas.openxmlformats.org/drawingml/2006/main">
+              <a:graphicData uri="http://schemas.openxmlformats.org/drawingml/2006/picture">
+                <pic:pic xmlns:pic="http://schemas.openxmlformats.org/drawingml/2006/picture">
+                  <pic:nvPicPr>
+                    <pic:cNvPr id="2077080077" name=""/>
+                    <pic:cNvPicPr/>
+                  </pic:nvPicPr>
+                  <pic:blipFill>
+                    <a:blip r:embed="rId9"/>
+                    <a:stretch>
+                      <a:fillRect/>
+                    </a:stretch>
+                  </pic:blipFill>
+                  <pic:spPr>
+                    <a:xfrm>
+                      <a:off x="0" y="0"/>
+                      <a:ext cx="5943600" cy="4156710"/>
+                    </a:xfrm>
+                    <a:prstGeom prst="rect">
+                      <a:avLst/>
+                    </a:prstGeom>
+                  </pic:spPr>
+                </pic:pic>
+              </a:graphicData>
+            </a:graphic>
+          </wp:inline>
+        </w:drawing>
+      </w:r>
+    </w:p>
+    <w:p>
+      <w:pPr>
+        <w:ind w:firstLine="720"/>
+      </w:pPr>
+    </w:p>
+    <w:p>
+      <w:pPr>
+        <w:ind w:firstLine="720"/>
+      </w:pPr>
+    </w:p>
+    <w:p>
+      <w:pPr>
+        <w:ind w:firstLine="720"/>
+      </w:pPr>
+    </w:p>
+    <w:p>
+      <w:pPr>
+        <w:ind w:firstLine="720"/>
+      </w:pPr>
+    </w:p>
+    <w:p>
+      <w:pPr>
+        <w:ind w:firstLine="720"/>
+      </w:pPr>
+    </w:p>
+    <w:p>
+      <w:pPr>
+        <w:ind w:firstLine="720"/>
+      </w:pPr>
+      <w:r>
+        <w:lastRenderedPageBreak/>
+        <w:t>If user provides an improper directory, then app will inform him that directory does not exist.</w:t>
+      </w:r>
+    </w:p>
+    <w:p>
+      <w:pPr>
+        <w:ind w:firstLine="720"/>
+      </w:pPr>
+    </w:p>
+    <w:p>
+      <w:pPr>
+        <w:ind w:firstLine="720"/>
+      </w:pPr>
+      <w:r>
+        <w:rPr>
+          <w:noProof/>
+        </w:rPr>
+        <w:drawing>
+          <wp:inline distT="0" distB="0" distL="0" distR="0" wp14:anchorId="7AE21EB3" wp14:editId="367FC1BA">
+            <wp:extent cx="5943600" cy="2344420"/>
+            <wp:effectExtent l="0" t="0" r="0" b="0"/>
+            <wp:docPr id="486018523" name="Picture 1"/>
+            <wp:cNvGraphicFramePr>
+              <a:graphicFrameLocks xmlns:a="http://schemas.openxmlformats.org/drawingml/2006/main" noChangeAspect="1"/>
+            </wp:cNvGraphicFramePr>
+            <a:graphic xmlns:a="http://schemas.openxmlformats.org/drawingml/2006/main">
+              <a:graphicData uri="http://schemas.openxmlformats.org/drawingml/2006/picture">
+                <pic:pic xmlns:pic="http://schemas.openxmlformats.org/drawingml/2006/picture">
+                  <pic:nvPicPr>
+                    <pic:cNvPr id="486018523" name=""/>
+                    <pic:cNvPicPr/>
+                  </pic:nvPicPr>
+                  <pic:blipFill>
+                    <a:blip r:embed="rId10"/>
+                    <a:stretch>
+                      <a:fillRect/>
+                    </a:stretch>
+                  </pic:blipFill>
+                  <pic:spPr>
+                    <a:xfrm>
+                      <a:off x="0" y="0"/>
+                      <a:ext cx="5943600" cy="2344420"/>
+                    </a:xfrm>
+                    <a:prstGeom prst="rect">
+                      <a:avLst/>
+                    </a:prstGeom>
+                  </pic:spPr>
+                </pic:pic>
+              </a:graphicData>
+            </a:graphic>
+          </wp:inline>
+        </w:drawing>
+      </w:r>
+    </w:p>
+    <w:p>
+      <w:pPr>
+        <w:ind w:firstLine="720"/>
+      </w:pPr>
+    </w:p>
+    <w:p>
+      <w:pPr>
+        <w:ind w:firstLine="720"/>
+      </w:pPr>
+      <w:r>
+        <w:t>if user does not have the permission the following message will appear.</w:t>
+      </w:r>
+    </w:p>
+    <w:p>
+      <w:pPr>
+        <w:ind w:firstLine="720"/>
+      </w:pPr>
+    </w:p>
+    <w:p>
+      <w:pPr>
+        <w:ind w:firstLine="720"/>
+      </w:pPr>
+      <w:r>
+        <w:rPr>
+          <w:noProof/>
+        </w:rPr>
+        <w:drawing>
+          <wp:inline distT="0" distB="0" distL="0" distR="0" wp14:anchorId="15B9374B" wp14:editId="17C9D9FA">
+            <wp:extent cx="5943600" cy="2020570"/>
+            <wp:effectExtent l="0" t="0" r="0" b="0"/>
+            <wp:docPr id="855475696" name="Picture 1"/>
+            <wp:cNvGraphicFramePr>
+              <a:graphicFrameLocks xmlns:a="http://schemas.openxmlformats.org/drawingml/2006/main" noChangeAspect="1"/>
+            </wp:cNvGraphicFramePr>
+            <a:graphic xmlns:a="http://schemas.openxmlformats.org/drawingml/2006/main">
+              <a:graphicData uri="http://schemas.openxmlformats.org/drawingml/2006/picture">
+                <pic:pic xmlns:pic="http://schemas.openxmlformats.org/drawingml/2006/picture">
+                  <pic:nvPicPr>
+                    <pic:cNvPr id="855475696" name=""/>
+                    <pic:cNvPicPr/>
+                  </pic:nvPicPr>
+                  <pic:blipFill>
+                    <a:blip r:embed="rId11"/>
+                    <a:stretch>
+                      <a:fillRect/>
+                    </a:stretch>
+                  </pic:blipFill>
+                  <pic:spPr>
+                    <a:xfrm>
+                      <a:off x="0" y="0"/>
+                      <a:ext cx="5943600" cy="2020570"/>
+                    </a:xfrm>
+                    <a:prstGeom prst="rect">
+                      <a:avLst/>
+                    </a:prstGeom>
+                  </pic:spPr>
+                </pic:pic>
+              </a:graphicData>
+            </a:graphic>
+          </wp:inline>
+        </w:drawing>
+      </w:r>
+    </w:p>
+    <w:p>
+      <w:pPr>
+        <w:ind w:firstLine="720"/>
+      </w:pPr>
+    </w:p>
+    <w:p>
+      <w:pPr>
+        <w:ind w:firstLine="720"/>
+      </w:pPr>
+    </w:p>
+    <w:p>
+      <w:pPr>
+        <w:ind w:firstLine="720"/>
+      </w:pPr>
+    </w:p>
+    <w:p>
+      <w:pPr>
+        <w:ind w:firstLine="720"/>
+      </w:pPr>
+    </w:p>
+    <w:p>
+      <w:pPr>
+        <w:ind w:firstLine="720"/>
+      </w:pPr>
+    </w:p>
+    <w:p>
+      <w:pPr>
+        <w:ind w:firstLine="720"/>
+      </w:pPr>
+    </w:p>
+    <w:p>
+      <w:pPr>
+        <w:ind w:firstLine="720"/>
+      </w:pPr>
+    </w:p>
+    <w:p>
+      <w:pPr>
+        <w:ind w:firstLine="720"/>
+      </w:pPr>
+    </w:p>
+    <w:p>
+      <w:pPr>
+        <w:pStyle w:val="Heading2"/>
+      </w:pPr>
+      <w:bookmarkStart w:id="7" w:name="_Toc145159216"/>
+      <w:r>
+        <w:lastRenderedPageBreak/>
+        <w:t>Creating a file</w:t>
+      </w:r>
+      <w:bookmarkEnd w:id="7"/>
+    </w:p>
+    <w:p/>
+    <w:p>
+      <w:r>
+        <w:t>User needs to press 1, then 2, provide a valid directory and a filename</w:t>
+      </w:r>
+    </w:p>
+    <w:p>
+      <w:r>
+        <w:rPr>
+          <w:noProof/>
+        </w:rPr>
+        <w:drawing>
+          <wp:inline distT="0" distB="0" distL="0" distR="0" wp14:anchorId="53F5F5C2" wp14:editId="2148734B">
+            <wp:extent cx="5943600" cy="3952240"/>
+            <wp:effectExtent l="0" t="0" r="0" b="0"/>
+            <wp:docPr id="1763257558" name="Picture 1"/>
+            <wp:cNvGraphicFramePr>
+              <a:graphicFrameLocks xmlns:a="http://schemas.openxmlformats.org/drawingml/2006/main" noChangeAspect="1"/>
+            </wp:cNvGraphicFramePr>
+            <a:graphic xmlns:a="http://schemas.openxmlformats.org/drawingml/2006/main">
+              <a:graphicData uri="http://schemas.openxmlformats.org/drawingml/2006/picture">
+                <pic:pic xmlns:pic="http://schemas.openxmlformats.org/drawingml/2006/picture">
+                  <pic:nvPicPr>
+                    <pic:cNvPr id="1763257558" name=""/>
+                    <pic:cNvPicPr/>
+                  </pic:nvPicPr>
+                  <pic:blipFill>
+                    <a:blip r:embed="rId12"/>
+                    <a:stretch>
+                      <a:fillRect/>
+                    </a:stretch>
+                  </pic:blipFill>
+                  <pic:spPr>
+                    <a:xfrm>
+                      <a:off x="0" y="0"/>
+                      <a:ext cx="5943600" cy="3952240"/>
+                    </a:xfrm>
+                    <a:prstGeom prst="rect">
+                      <a:avLst/>
+                    </a:prstGeom>
+                  </pic:spPr>
+                </pic:pic>
+              </a:graphicData>
+            </a:graphic>
+          </wp:inline>
+        </w:drawing>
+      </w:r>
+    </w:p>
+    <w:p>
+      <w:r>
+        <w:t>If user provide an incorrect directory, he will receive the relevant response</w:t>
+      </w:r>
+    </w:p>
+    <w:p>
+      <w:pPr>
+        <w:ind w:firstLine="720"/>
+      </w:pPr>
+      <w:r>
+        <w:rPr>
+          <w:noProof/>
+        </w:rPr>
+        <w:drawing>
+          <wp:inline distT="0" distB="0" distL="0" distR="0" wp14:anchorId="5B12A673" wp14:editId="743D89B4">
+            <wp:extent cx="5943600" cy="2221230"/>
+            <wp:effectExtent l="0" t="0" r="0" b="7620"/>
+            <wp:docPr id="927779631" name="Picture 1"/>
+            <wp:cNvGraphicFramePr>
+              <a:graphicFrameLocks xmlns:a="http://schemas.openxmlformats.org/drawingml/2006/main" noChangeAspect="1"/>
+            </wp:cNvGraphicFramePr>
+            <a:graphic xmlns:a="http://schemas.openxmlformats.org/drawingml/2006/main">
+              <a:graphicData uri="http://schemas.openxmlformats.org/drawingml/2006/picture">
+                <pic:pic xmlns:pic="http://schemas.openxmlformats.org/drawingml/2006/picture">
+                  <pic:nvPicPr>
+                    <pic:cNvPr id="927779631" name=""/>
+                    <pic:cNvPicPr/>
+                  </pic:nvPicPr>
+                  <pic:blipFill>
+                    <a:blip r:embed="rId13"/>
+                    <a:stretch>
+                      <a:fillRect/>
+                    </a:stretch>
+                  </pic:blipFill>
+                  <pic:spPr>
+                    <a:xfrm>
+                      <a:off x="0" y="0"/>
+                      <a:ext cx="5943600" cy="2221230"/>
+                    </a:xfrm>
+                    <a:prstGeom prst="rect">
+                      <a:avLst/>
+                    </a:prstGeom>
+                  </pic:spPr>
+                </pic:pic>
+              </a:graphicData>
+            </a:graphic>
+          </wp:inline>
+        </w:drawing>
+      </w:r>
+    </w:p>
+    <w:p>
+      <w:pPr>
+        <w:ind w:firstLine="720"/>
+      </w:pPr>
+    </w:p>
+    <w:p>
+      <w:pPr>
+        <w:ind w:firstLine="720"/>
+      </w:pPr>
+    </w:p>
+    <w:p>
+      <w:pPr>
+        <w:ind w:firstLine="720"/>
+      </w:pPr>
+    </w:p>
+    <w:p>
+      <w:pPr>
+        <w:ind w:firstLine="720"/>
+      </w:pPr>
+    </w:p>
+    <w:p>
+      <w:pPr>
+        <w:ind w:firstLine="720"/>
+      </w:pPr>
+      <w:r>
+        <w:t>If user provides a directory with no permission, then an error message will be presented.</w:t>
+      </w:r>
+    </w:p>
+    <w:p>
+      <w:pPr>
+        <w:ind w:firstLine="720"/>
+      </w:pPr>
+      <w:r>
+        <w:rPr>
+          <w:noProof/>
+        </w:rPr>
+        <w:drawing>
+          <wp:inline distT="0" distB="0" distL="0" distR="0" wp14:anchorId="24941D0A" wp14:editId="00A5688F">
+            <wp:extent cx="5943600" cy="2490470"/>
+            <wp:effectExtent l="0" t="0" r="0" b="5080"/>
+            <wp:docPr id="722615853" name="Picture 1"/>
+            <wp:cNvGraphicFramePr>
+              <a:graphicFrameLocks xmlns:a="http://schemas.openxmlformats.org/drawingml/2006/main" noChangeAspect="1"/>
+            </wp:cNvGraphicFramePr>
+            <a:graphic xmlns:a="http://schemas.openxmlformats.org/drawingml/2006/main">
+              <a:graphicData uri="http://schemas.openxmlformats.org/drawingml/2006/picture">
+                <pic:pic xmlns:pic="http://schemas.openxmlformats.org/drawingml/2006/picture">
+                  <pic:nvPicPr>
+                    <pic:cNvPr id="722615853" name=""/>
+                    <pic:cNvPicPr/>
+                  </pic:nvPicPr>
+                  <pic:blipFill>
+                    <a:blip r:embed="rId14"/>
+                    <a:stretch>
+                      <a:fillRect/>
+                    </a:stretch>
+                  </pic:blipFill>
+                  <pic:spPr>
+                    <a:xfrm>
+                      <a:off x="0" y="0"/>
+                      <a:ext cx="5943600" cy="2490470"/>
+                    </a:xfrm>
+                    <a:prstGeom prst="rect">
+                      <a:avLst/>
+                    </a:prstGeom>
+                  </pic:spPr>
+                </pic:pic>
+              </a:graphicData>
+            </a:graphic>
+          </wp:inline>
+        </w:drawing>
+      </w:r>
+    </w:p>
+    <w:p>
+      <w:pPr>
+        <w:ind w:firstLine="720"/>
+      </w:pPr>
+    </w:p>
+    <w:p>
+      <w:pPr>
+        <w:pStyle w:val="Heading2"/>
+      </w:pPr>
+      <w:bookmarkStart w:id="8" w:name="_Toc145159217"/>
+      <w:r>
+        <w:t>Deleting a File</w:t>
+      </w:r>
+      <w:bookmarkEnd w:id="8"/>
+    </w:p>
+    <w:p>
+      <w:r>
+        <w:t xml:space="preserve">User needs to select 2 in main menu, then 2 in submenu, provide a valid directory and an existing filename. </w:t>
+      </w:r>
+    </w:p>
+    <w:p>
+      <w:r>
+        <w:rPr>
+          <w:noProof/>
+        </w:rPr>
+        <w:drawing>
+          <wp:inline distT="0" distB="0" distL="0" distR="0" wp14:anchorId="640CED50" wp14:editId="3A86F33E">
+            <wp:extent cx="5345723" cy="3559246"/>
+            <wp:effectExtent l="0" t="0" r="7620" b="3175"/>
+            <wp:docPr id="1221444670" name="Picture 1"/>
+            <wp:cNvGraphicFramePr>
+              <a:graphicFrameLocks xmlns:a="http://schemas.openxmlformats.org/drawingml/2006/main" noChangeAspect="1"/>
+            </wp:cNvGraphicFramePr>
+            <a:graphic xmlns:a="http://schemas.openxmlformats.org/drawingml/2006/main">
+              <a:graphicData uri="http://schemas.openxmlformats.org/drawingml/2006/picture">
+                <pic:pic xmlns:pic="http://schemas.openxmlformats.org/drawingml/2006/picture">
+                  <pic:nvPicPr>
+                    <pic:cNvPr id="1221444670" name=""/>
+                    <pic:cNvPicPr/>
+                  </pic:nvPicPr>
+                  <pic:blipFill>
+                    <a:blip r:embed="rId15"/>
+                    <a:stretch>
+                      <a:fillRect/>
+                    </a:stretch>
+                  </pic:blipFill>
+                  <pic:spPr>
+                    <a:xfrm>
+                      <a:off x="0" y="0"/>
+                      <a:ext cx="5352402" cy="3563693"/>
+                    </a:xfrm>
+                    <a:prstGeom prst="rect">
+                      <a:avLst/>
+                    </a:prstGeom>
+                  </pic:spPr>
+                </pic:pic>
+              </a:graphicData>
+            </a:graphic>
+          </wp:inline>
+        </w:drawing>
+      </w:r>
+    </w:p>
+    <w:p/>
+    <w:p>
+      <w:r>
+        <w:lastRenderedPageBreak/>
+        <w:t>If user provides a file that does not exist it will appear an appropriate message, the same applies with the directory.</w:t>
+      </w:r>
+    </w:p>
+    <w:p>
+      <w:r>
+        <w:t>Here user tried to delete again the same file</w:t>
+      </w:r>
+    </w:p>
+    <w:p>
+      <w:r>
+        <w:rPr>
+          <w:noProof/>
+        </w:rPr>
+        <w:drawing>
+          <wp:inline distT="0" distB="0" distL="0" distR="0" wp14:anchorId="7166A1CF" wp14:editId="24E99CAD">
+            <wp:extent cx="5943600" cy="2933700"/>
+            <wp:effectExtent l="0" t="0" r="0" b="0"/>
+            <wp:docPr id="272173572" name="Picture 1"/>
+            <wp:cNvGraphicFramePr>
+              <a:graphicFrameLocks xmlns:a="http://schemas.openxmlformats.org/drawingml/2006/main" noChangeAspect="1"/>
+            </wp:cNvGraphicFramePr>
+            <a:graphic xmlns:a="http://schemas.openxmlformats.org/drawingml/2006/main">
+              <a:graphicData uri="http://schemas.openxmlformats.org/drawingml/2006/picture">
+                <pic:pic xmlns:pic="http://schemas.openxmlformats.org/drawingml/2006/picture">
+                  <pic:nvPicPr>
+                    <pic:cNvPr id="272173572" name=""/>
+                    <pic:cNvPicPr/>
+                  </pic:nvPicPr>
+                  <pic:blipFill>
+                    <a:blip r:embed="rId16"/>
+                    <a:stretch>
+                      <a:fillRect/>
+                    </a:stretch>
+                  </pic:blipFill>
+                  <pic:spPr>
+                    <a:xfrm>
+                      <a:off x="0" y="0"/>
+                      <a:ext cx="5943600" cy="2933700"/>
+                    </a:xfrm>
+                    <a:prstGeom prst="rect">
+                      <a:avLst/>
+                    </a:prstGeom>
+                  </pic:spPr>
+                </pic:pic>
+              </a:graphicData>
+            </a:graphic>
+          </wp:inline>
+        </w:drawing>
+      </w:r>
+    </w:p>
+    <w:p>
+      <w:r>
+        <w:t xml:space="preserve">Here user provided an incorrect </w:t>
+      </w:r>
+      <w:r>
+        <w:t>directory</w:t>
+      </w:r>
+    </w:p>
+    <w:p>
+      <w:r>
+        <w:rPr>
+          <w:noProof/>
+        </w:rPr>
+        <w:drawing>
+          <wp:inline distT="0" distB="0" distL="0" distR="0" wp14:anchorId="260F89AC" wp14:editId="1E47B037">
+            <wp:extent cx="5943600" cy="2612390"/>
+            <wp:effectExtent l="0" t="0" r="0" b="0"/>
+            <wp:docPr id="270872514" name="Picture 1"/>
+            <wp:cNvGraphicFramePr>
+              <a:graphicFrameLocks xmlns:a="http://schemas.openxmlformats.org/drawingml/2006/main" noChangeAspect="1"/>
+            </wp:cNvGraphicFramePr>
+            <a:graphic xmlns:a="http://schemas.openxmlformats.org/drawingml/2006/main">
+              <a:graphicData uri="http://schemas.openxmlformats.org/drawingml/2006/picture">
+                <pic:pic xmlns:pic="http://schemas.openxmlformats.org/drawingml/2006/picture">
+                  <pic:nvPicPr>
+                    <pic:cNvPr id="270872514" name=""/>
+                    <pic:cNvPicPr/>
+                  </pic:nvPicPr>
+                  <pic:blipFill>
+                    <a:blip r:embed="rId17"/>
+                    <a:stretch>
+                      <a:fillRect/>
+                    </a:stretch>
+                  </pic:blipFill>
+                  <pic:spPr>
+                    <a:xfrm>
+                      <a:off x="0" y="0"/>
+                      <a:ext cx="5943600" cy="2612390"/>
+                    </a:xfrm>
+                    <a:prstGeom prst="rect">
+                      <a:avLst/>
+                    </a:prstGeom>
+                  </pic:spPr>
+                </pic:pic>
+              </a:graphicData>
+            </a:graphic>
+          </wp:inline>
+        </w:drawing>
+      </w:r>
+    </w:p>
+    <w:p/>
+    <w:p/>
+    <w:p/>
+    <w:p/>
+    <w:p/>
+    <w:p/>
+    <w:p>
+      <w:pPr>
+        <w:pStyle w:val="Heading2"/>
+      </w:pPr>
+      <w:bookmarkStart w:id="9" w:name="_Toc145159218"/>
+      <w:r>
+        <w:t>Searching a file</w:t>
+      </w:r>
+      <w:bookmarkEnd w:id="9"/>
+    </w:p>
+    <w:p/>
+    <w:p>
+      <w:r>
+        <w:tab/>
+        <w:t xml:space="preserve">User needs to press 2 and then 3 and provide a valid directory and </w:t>
+      </w:r>
+      <w:r>
+        <w:t xml:space="preserve">the </w:t>
+      </w:r>
+      <w:r>
+        <w:t>filename</w:t>
+      </w:r>
+      <w:r>
+        <w:t xml:space="preserve"> to search</w:t>
+      </w:r>
+      <w:r>
+        <w:t>.</w:t>
+      </w:r>
+    </w:p>
+    <w:p>
+      <w:r>
+        <w:rPr>
+          <w:noProof/>
+        </w:rPr>
+        <w:drawing>
+          <wp:inline distT="0" distB="0" distL="0" distR="0" wp14:anchorId="1FEB992A" wp14:editId="660D84DF">
+            <wp:extent cx="5943600" cy="4369435"/>
+            <wp:effectExtent l="0" t="0" r="0" b="0"/>
+            <wp:docPr id="1681966769" name="Picture 1"/>
+            <wp:cNvGraphicFramePr>
+              <a:graphicFrameLocks xmlns:a="http://schemas.openxmlformats.org/drawingml/2006/main" noChangeAspect="1"/>
+            </wp:cNvGraphicFramePr>
+            <a:graphic xmlns:a="http://schemas.openxmlformats.org/drawingml/2006/main">
+              <a:graphicData uri="http://schemas.openxmlformats.org/drawingml/2006/picture">
+                <pic:pic xmlns:pic="http://schemas.openxmlformats.org/drawingml/2006/picture">
+                  <pic:nvPicPr>
+                    <pic:cNvPr id="1681966769" name=""/>
+                    <pic:cNvPicPr/>
+                  </pic:nvPicPr>
+                  <pic:blipFill>
+                    <a:blip r:embed="rId18"/>
+                    <a:stretch>
+                      <a:fillRect/>
+                    </a:stretch>
+                  </pic:blipFill>
+                  <pic:spPr>
+                    <a:xfrm>
+                      <a:off x="0" y="0"/>
+                      <a:ext cx="5943600" cy="4369435"/>
+                    </a:xfrm>
+                    <a:prstGeom prst="rect">
+                      <a:avLst/>
+                    </a:prstGeom>
+                  </pic:spPr>
+                </pic:pic>
+              </a:graphicData>
+            </a:graphic>
+          </wp:inline>
+        </w:drawing>
+      </w:r>
+    </w:p>
+    <w:p/>
+    <w:p/>
+    <w:p/>
+    <w:p/>
+    <w:p/>
+    <w:p/>
+    <w:p/>
+    <w:p/>
+    <w:p/>
+    <w:p>
+      <w:r>
+        <w:lastRenderedPageBreak/>
+        <w:t>In this case the file was not found.</w:t>
+      </w:r>
+    </w:p>
+    <w:p/>
+    <w:p>
+      <w:r>
+        <w:rPr>
+          <w:noProof/>
+        </w:rPr>
+        <w:drawing>
+          <wp:inline distT="0" distB="0" distL="0" distR="0" wp14:anchorId="14B720C0" wp14:editId="09B26B8D">
+            <wp:extent cx="5943600" cy="3459480"/>
+            <wp:effectExtent l="0" t="0" r="0" b="7620"/>
+            <wp:docPr id="1285512746" name="Picture 1"/>
+            <wp:cNvGraphicFramePr>
+              <a:graphicFrameLocks xmlns:a="http://schemas.openxmlformats.org/drawingml/2006/main" noChangeAspect="1"/>
+            </wp:cNvGraphicFramePr>
+            <a:graphic xmlns:a="http://schemas.openxmlformats.org/drawingml/2006/main">
+              <a:graphicData uri="http://schemas.openxmlformats.org/drawingml/2006/picture">
+                <pic:pic xmlns:pic="http://schemas.openxmlformats.org/drawingml/2006/picture">
+                  <pic:nvPicPr>
+                    <pic:cNvPr id="1285512746" name=""/>
+                    <pic:cNvPicPr/>
+                  </pic:nvPicPr>
+                  <pic:blipFill>
+                    <a:blip r:embed="rId19"/>
+                    <a:stretch>
+                      <a:fillRect/>
+                    </a:stretch>
+                  </pic:blipFill>
+                  <pic:spPr>
+                    <a:xfrm>
+                      <a:off x="0" y="0"/>
+                      <a:ext cx="5943600" cy="3459480"/>
+                    </a:xfrm>
+                    <a:prstGeom prst="rect">
+                      <a:avLst/>
+                    </a:prstGeom>
+                  </pic:spPr>
+                </pic:pic>
+              </a:graphicData>
+            </a:graphic>
+          </wp:inline>
+        </w:drawing>
+      </w:r>
+    </w:p>
+    <w:p/>
+    <w:p>
+      <w:r>
+        <w:t>And here the user provided an incorrect directory path</w:t>
+      </w:r>
+    </w:p>
+    <w:p/>
+    <w:p>
+      <w:r>
+        <w:drawing>
+          <wp:inline distT="0" distB="0" distL="0" distR="0" wp14:anchorId="701BEAC0" wp14:editId="2744AC24">
+            <wp:extent cx="5943600" cy="2439670"/>
+            <wp:effectExtent l="0" t="0" r="0" b="0"/>
+            <wp:docPr id="545002131" name="Picture 1"/>
+            <wp:cNvGraphicFramePr>
+              <a:graphicFrameLocks xmlns:a="http://schemas.openxmlformats.org/drawingml/2006/main" noChangeAspect="1"/>
+            </wp:cNvGraphicFramePr>
+            <a:graphic xmlns:a="http://schemas.openxmlformats.org/drawingml/2006/main">
+              <a:graphicData uri="http://schemas.openxmlformats.org/drawingml/2006/picture">
+                <pic:pic xmlns:pic="http://schemas.openxmlformats.org/drawingml/2006/picture">
+                  <pic:nvPicPr>
+                    <pic:cNvPr id="545002131" name=""/>
+                    <pic:cNvPicPr/>
+                  </pic:nvPicPr>
+                  <pic:blipFill>
+                    <a:blip r:embed="rId20"/>
+                    <a:stretch>
+                      <a:fillRect/>
+                    </a:stretch>
+                  </pic:blipFill>
+                  <pic:spPr>
+                    <a:xfrm>
+                      <a:off x="0" y="0"/>
+                      <a:ext cx="5943600" cy="2439670"/>
+                    </a:xfrm>
+                    <a:prstGeom prst="rect">
+                      <a:avLst/>
+                    </a:prstGeom>
+                  </pic:spPr>
+                </pic:pic>
+              </a:graphicData>
+            </a:graphic>
+          </wp:inline>
+        </w:drawing>
+      </w:r>
+    </w:p>
+    <w:p/>
+    <w:p/>
+    <w:p/>
+    <w:p>
+      <w:pPr>
+        <w:pStyle w:val="Heading1"/>
+      </w:pPr>
+      <w:r>
+        <w:t>Menus</w:t>
+      </w:r>
+    </w:p>
+    <w:p/>
+    <w:p>
+      <w:pPr>
+        <w:pStyle w:val="NoSpacing"/>
+      </w:pPr>
+      <w:r>
+        <w:rPr>
+          <w:b/>
+          <w:bCs/>
+        </w:rPr>
+        <w:t>User provided a wrong option in main menu</w:t>
+      </w:r>
+      <w:r>
+        <w:t xml:space="preserve"> (string </w:t>
+      </w:r>
+      <w:r>
+        <w:t>or</w:t>
+      </w:r>
+      <w:r>
+        <w:t xml:space="preserve"> integer other than 0,1 and 2)</w:t>
+      </w:r>
+    </w:p>
+    <w:p>
+      <w:pPr>
+        <w:pStyle w:val="NoSpacing"/>
+      </w:pPr>
+      <w:r>
+        <w:t>The App informs the user for the invalid option and ask him if he wants to stay in main menu</w:t>
+      </w:r>
+    </w:p>
+    <w:p>
+      <w:pPr>
+        <w:pStyle w:val="NoSpacing"/>
+      </w:pPr>
+      <w:r>
+        <w:t>In this case the app will ask him if he wants to continue or not in main menu</w:t>
+      </w:r>
+    </w:p>
+    <w:p>
+      <w:pPr>
+        <w:pStyle w:val="NoSpacing"/>
+      </w:pPr>
+    </w:p>
+    <w:p>
+      <w:r>
+        <w:rPr>
+          <w:noProof/>
+        </w:rPr>
+        <w:drawing>
+          <wp:inline distT="0" distB="0" distL="0" distR="0" wp14:anchorId="3A80B621" wp14:editId="0991D8FB">
+            <wp:extent cx="5943600" cy="3959860"/>
+            <wp:effectExtent l="0" t="0" r="0" b="2540"/>
+            <wp:docPr id="787093121" name="Picture 1"/>
+            <wp:cNvGraphicFramePr>
+              <a:graphicFrameLocks xmlns:a="http://schemas.openxmlformats.org/drawingml/2006/main" noChangeAspect="1"/>
+            </wp:cNvGraphicFramePr>
+            <a:graphic xmlns:a="http://schemas.openxmlformats.org/drawingml/2006/main">
+              <a:graphicData uri="http://schemas.openxmlformats.org/drawingml/2006/picture">
+                <pic:pic xmlns:pic="http://schemas.openxmlformats.org/drawingml/2006/picture">
+                  <pic:nvPicPr>
+                    <pic:cNvPr id="787093121" name=""/>
+                    <pic:cNvPicPr/>
+                  </pic:nvPicPr>
+                  <pic:blipFill>
+                    <a:blip r:embed="rId21"/>
+                    <a:stretch>
+                      <a:fillRect/>
+                    </a:stretch>
+                  </pic:blipFill>
+                  <pic:spPr>
+                    <a:xfrm>
+                      <a:off x="0" y="0"/>
+                      <a:ext cx="5943600" cy="3959860"/>
+                    </a:xfrm>
+                    <a:prstGeom prst="rect">
+                      <a:avLst/>
+                    </a:prstGeom>
+                  </pic:spPr>
+                </pic:pic>
+              </a:graphicData>
+            </a:graphic>
+          </wp:inline>
+        </w:drawing>
+      </w:r>
+    </w:p>
+    <w:p/>
+    <w:p/>
+    <w:p/>
+    <w:p/>
+    <w:p/>
+    <w:p/>
+    <w:p/>
+    <w:p/>
+    <w:p/>
+    <w:p>
+      <w:pPr>
+        <w:pStyle w:val="NoSpacing"/>
+        <w:rPr>
+          <w:b/>
+          <w:bCs/>
+        </w:rPr>
+      </w:pPr>
+      <w:r>
+        <w:rPr>
+          <w:b/>
+          <w:bCs/>
+        </w:rPr>
+        <w:lastRenderedPageBreak/>
+        <w:t>User provided an incorrect input in business menu.</w:t>
+      </w:r>
+    </w:p>
+    <w:p>
+      <w:pPr>
+        <w:pStyle w:val="NoSpacing"/>
+      </w:pPr>
+      <w:r>
+        <w:t>For example, he entered a sting or integer other than 3,2,1 and 0.</w:t>
+      </w:r>
+    </w:p>
+    <w:p>
+      <w:pPr>
+        <w:pStyle w:val="NoSpacing"/>
+      </w:pPr>
+    </w:p>
+    <w:p>
+      <w:pPr>
+        <w:pStyle w:val="NoSpacing"/>
+      </w:pPr>
+      <w:r>
+        <w:t>App will inform him and ask him to continue or not in business menu</w:t>
+      </w:r>
+    </w:p>
+    <w:p>
+      <w:r>
+        <w:rPr>
+          <w:noProof/>
+        </w:rPr>
+        <w:drawing>
+          <wp:inline distT="0" distB="0" distL="0" distR="0" wp14:anchorId="310E5D06" wp14:editId="4238D4C5">
+            <wp:extent cx="5943600" cy="4072255"/>
+            <wp:effectExtent l="0" t="0" r="0" b="4445"/>
+            <wp:docPr id="1531099967" name="Picture 1"/>
+            <wp:cNvGraphicFramePr>
+              <a:graphicFrameLocks xmlns:a="http://schemas.openxmlformats.org/drawingml/2006/main" noChangeAspect="1"/>
+            </wp:cNvGraphicFramePr>
+            <a:graphic xmlns:a="http://schemas.openxmlformats.org/drawingml/2006/main">
+              <a:graphicData uri="http://schemas.openxmlformats.org/drawingml/2006/picture">
+                <pic:pic xmlns:pic="http://schemas.openxmlformats.org/drawingml/2006/picture">
+                  <pic:nvPicPr>
+                    <pic:cNvPr id="1531099967" name=""/>
+                    <pic:cNvPicPr/>
+                  </pic:nvPicPr>
+                  <pic:blipFill>
+                    <a:blip r:embed="rId22"/>
+                    <a:stretch>
+                      <a:fillRect/>
+                    </a:stretch>
+                  </pic:blipFill>
+                  <pic:spPr>
+                    <a:xfrm>
+                      <a:off x="0" y="0"/>
+                      <a:ext cx="5943600" cy="4072255"/>
+                    </a:xfrm>
+                    <a:prstGeom prst="rect">
+                      <a:avLst/>
+                    </a:prstGeom>
+                  </pic:spPr>
+                </pic:pic>
+              </a:graphicData>
+            </a:graphic>
+          </wp:inline>
+        </w:drawing>
+      </w:r>
+    </w:p>
+    <w:p/>
+    <w:p/>
+    <w:p/>
+    <w:p/>
+    <w:p/>
+    <w:p/>
+    <w:p/>
+    <w:p/>
+    <w:p/>
+    <w:p/>
+    <w:p/>
+    <w:p/>
+    <w:p/>
+    <w:p>
+      <w:r>
+        <w:t>User can exit with 0 in main menu or press N when app asks user if he desires to continue or not.</w:t>
+      </w:r>
+    </w:p>
+    <w:p/>
+    <w:p>
+      <w:r>
+        <w:drawing>
+          <wp:inline distT="0" distB="0" distL="0" distR="0" wp14:anchorId="6588664E" wp14:editId="13CE8038">
+            <wp:extent cx="3906715" cy="2296192"/>
+            <wp:effectExtent l="0" t="0" r="0" b="8890"/>
+            <wp:docPr id="631336839" name="Picture 1"/>
+            <wp:cNvGraphicFramePr>
+              <a:graphicFrameLocks xmlns:a="http://schemas.openxmlformats.org/drawingml/2006/main" noChangeAspect="1"/>
+            </wp:cNvGraphicFramePr>
+            <a:graphic xmlns:a="http://schemas.openxmlformats.org/drawingml/2006/main">
+              <a:graphicData uri="http://schemas.openxmlformats.org/drawingml/2006/picture">
+                <pic:pic xmlns:pic="http://schemas.openxmlformats.org/drawingml/2006/picture">
+                  <pic:nvPicPr>
+                    <pic:cNvPr id="631336839" name=""/>
+                    <pic:cNvPicPr/>
+                  </pic:nvPicPr>
+                  <pic:blipFill>
+                    <a:blip r:embed="rId23"/>
+                    <a:stretch>
+                      <a:fillRect/>
+                    </a:stretch>
+                  </pic:blipFill>
+                  <pic:spPr>
+                    <a:xfrm>
+                      <a:off x="0" y="0"/>
+                      <a:ext cx="3916595" cy="2301999"/>
+                    </a:xfrm>
+                    <a:prstGeom prst="rect">
+                      <a:avLst/>
+                    </a:prstGeom>
+                  </pic:spPr>
+                </pic:pic>
+              </a:graphicData>
+            </a:graphic>
+          </wp:inline>
+        </w:drawing>
+      </w:r>
+    </w:p>
+    <w:p>
+      <w:r>
+        <w:drawing>
+          <wp:inline distT="0" distB="0" distL="0" distR="0" wp14:anchorId="38F10B0E" wp14:editId="287DC53C">
+            <wp:extent cx="4264495" cy="3617155"/>
+            <wp:effectExtent l="0" t="0" r="3175" b="2540"/>
+            <wp:docPr id="1684080060" name="Picture 1"/>
+            <wp:cNvGraphicFramePr>
+              <a:graphicFrameLocks xmlns:a="http://schemas.openxmlformats.org/drawingml/2006/main" noChangeAspect="1"/>
+            </wp:cNvGraphicFramePr>
+            <a:graphic xmlns:a="http://schemas.openxmlformats.org/drawingml/2006/main">
+              <a:graphicData uri="http://schemas.openxmlformats.org/drawingml/2006/picture">
+                <pic:pic xmlns:pic="http://schemas.openxmlformats.org/drawingml/2006/picture">
+                  <pic:nvPicPr>
+                    <pic:cNvPr id="1684080060" name=""/>
+                    <pic:cNvPicPr/>
+                  </pic:nvPicPr>
+                  <pic:blipFill>
+                    <a:blip r:embed="rId24"/>
+                    <a:stretch>
+                      <a:fillRect/>
+                    </a:stretch>
+                  </pic:blipFill>
+                  <pic:spPr>
+                    <a:xfrm>
+                      <a:off x="0" y="0"/>
+                      <a:ext cx="4282907" cy="3632772"/>
+                    </a:xfrm>
+                    <a:prstGeom prst="rect">
+                      <a:avLst/>
+                    </a:prstGeom>
+                  </pic:spPr>
+                </pic:pic>
+              </a:graphicData>
+            </a:graphic>
+          </wp:inline>
+        </w:drawing>
+      </w:r>
+    </w:p>
+    <w:p/>
+    <w:p/>
+    <w:p/>
+    <w:p/>
+    <w:p>
+      <w:r>
+        <w:lastRenderedPageBreak/>
+        <w:t>Similarly happens with submenu</w:t>
+      </w:r>
+    </w:p>
+    <w:p>
+      <w:r>
+        <w:t>With 0 the user exits to main menu and N when app asks user to continue or not in submenu (also known as business menu)</w:t>
+      </w:r>
+    </w:p>
+    <w:p>
+      <w:r>
+        <w:rPr>
+          <w:noProof/>
+        </w:rPr>
+        <w:drawing>
+          <wp:inline distT="0" distB="0" distL="0" distR="0" wp14:anchorId="171AF883" wp14:editId="020981F3">
+            <wp:extent cx="5943600" cy="3108960"/>
+            <wp:effectExtent l="0" t="0" r="0" b="0"/>
+            <wp:docPr id="1520609896" name="Picture 1"/>
+            <wp:cNvGraphicFramePr>
+              <a:graphicFrameLocks xmlns:a="http://schemas.openxmlformats.org/drawingml/2006/main" noChangeAspect="1"/>
+            </wp:cNvGraphicFramePr>
+            <a:graphic xmlns:a="http://schemas.openxmlformats.org/drawingml/2006/main">
+              <a:graphicData uri="http://schemas.openxmlformats.org/drawingml/2006/picture">
+                <pic:pic xmlns:pic="http://schemas.openxmlformats.org/drawingml/2006/picture">
+                  <pic:nvPicPr>
+                    <pic:cNvPr id="1520609896" name=""/>
+                    <pic:cNvPicPr/>
+                  </pic:nvPicPr>
+                  <pic:blipFill>
+                    <a:blip r:embed="rId25"/>
+                    <a:stretch>
+                      <a:fillRect/>
+                    </a:stretch>
+                  </pic:blipFill>
+                  <pic:spPr>
+                    <a:xfrm>
+                      <a:off x="0" y="0"/>
+                      <a:ext cx="5943600" cy="3108960"/>
+                    </a:xfrm>
+                    <a:prstGeom prst="rect">
+                      <a:avLst/>
+                    </a:prstGeom>
+                  </pic:spPr>
+                </pic:pic>
+              </a:graphicData>
+            </a:graphic>
+          </wp:inline>
+        </w:drawing>
+      </w:r>
+    </w:p>
+    <w:p/>
+    <w:p>
+      <w:r>
+        <w:rPr>
+          <w:noProof/>
+        </w:rPr>
+        <w:drawing>
+          <wp:inline distT="0" distB="0" distL="0" distR="0" wp14:anchorId="39115F67" wp14:editId="7CE99205">
+            <wp:extent cx="5943600" cy="3822065"/>
+            <wp:effectExtent l="0" t="0" r="0" b="6985"/>
+            <wp:docPr id="1509413818" name="Picture 1"/>
+            <wp:cNvGraphicFramePr>
+              <a:graphicFrameLocks xmlns:a="http://schemas.openxmlformats.org/drawingml/2006/main" noChangeAspect="1"/>
+            </wp:cNvGraphicFramePr>
+            <a:graphic xmlns:a="http://schemas.openxmlformats.org/drawingml/2006/main">
+              <a:graphicData uri="http://schemas.openxmlformats.org/drawingml/2006/picture">
+                <pic:pic xmlns:pic="http://schemas.openxmlformats.org/drawingml/2006/picture">
+                  <pic:nvPicPr>
+                    <pic:cNvPr id="1509413818" name=""/>
+                    <pic:cNvPicPr/>
+                  </pic:nvPicPr>
+                  <pic:blipFill>
+                    <a:blip r:embed="rId26"/>
+                    <a:stretch>
+                      <a:fillRect/>
+                    </a:stretch>
+                  </pic:blipFill>
+                  <pic:spPr>
+                    <a:xfrm>
+                      <a:off x="0" y="0"/>
+                      <a:ext cx="5943600" cy="3822065"/>
+                    </a:xfrm>
+                    <a:prstGeom prst="rect">
+                      <a:avLst/>
+                    </a:prstGeom>
+                  </pic:spPr>
+                </pic:pic>
+              </a:graphicData>
+            </a:graphic>
+          </wp:inline>
+        </w:drawing>
+      </w:r>
+    </w:p>
+    <w:p>
+      <w:pPr>
+        <w:pStyle w:val="NoSpacing"/>
+      </w:pPr>
+      <w:r>
+        <w:lastRenderedPageBreak/>
+        <w:t>After the completion of an action, the app will ask</w:t>
+      </w:r>
+      <w:r>
+        <w:t xml:space="preserve"> in main menu and sub menu if user wants to continue or not.</w:t>
+      </w:r>
+      <w:r>
+        <w:t xml:space="preserve"> </w:t>
+      </w:r>
+      <w:r>
+        <w:t>Valid input are: Y,y and N,n.</w:t>
+      </w:r>
+    </w:p>
+    <w:p>
+      <w:pPr>
+        <w:pStyle w:val="NoSpacing"/>
+      </w:pPr>
+      <w:r>
+        <w:t>If user provides an invalid input, the app with present the appropriate message and he will remain in the menu</w:t>
+      </w:r>
+    </w:p>
+    <w:p>
+      <w:pPr>
+        <w:pStyle w:val="NoSpacing"/>
+      </w:pPr>
+    </w:p>
+    <w:p>
+      <w:pPr>
+        <w:rPr>
+          <w:u w:val="single"/>
+        </w:rPr>
+      </w:pPr>
+      <w:r>
+        <w:rPr>
+          <w:u w:val="single"/>
+        </w:rPr>
+        <w:t xml:space="preserve">Invalid confirmation </w:t>
+      </w:r>
+      <w:r>
+        <w:rPr>
+          <w:u w:val="single"/>
+        </w:rPr>
+        <w:t xml:space="preserve">to continue </w:t>
+      </w:r>
+      <w:r>
+        <w:rPr>
+          <w:u w:val="single"/>
+        </w:rPr>
+        <w:t>in main menu</w:t>
+      </w:r>
+    </w:p>
+    <w:p>
+      <w:r>
+        <w:rPr>
+          <w:noProof/>
+        </w:rPr>
+        <w:drawing>
+          <wp:inline distT="0" distB="0" distL="0" distR="0" wp14:anchorId="1D89B79C" wp14:editId="16E5F676">
+            <wp:extent cx="5943600" cy="3025775"/>
+            <wp:effectExtent l="0" t="0" r="0" b="3175"/>
+            <wp:docPr id="327603238" name="Picture 1"/>
+            <wp:cNvGraphicFramePr>
+              <a:graphicFrameLocks xmlns:a="http://schemas.openxmlformats.org/drawingml/2006/main" noChangeAspect="1"/>
+            </wp:cNvGraphicFramePr>
+            <a:graphic xmlns:a="http://schemas.openxmlformats.org/drawingml/2006/main">
+              <a:graphicData uri="http://schemas.openxmlformats.org/drawingml/2006/picture">
+                <pic:pic xmlns:pic="http://schemas.openxmlformats.org/drawingml/2006/picture">
+                  <pic:nvPicPr>
+                    <pic:cNvPr id="327603238" name=""/>
+                    <pic:cNvPicPr/>
+                  </pic:nvPicPr>
+                  <pic:blipFill>
+                    <a:blip r:embed="rId27"/>
+                    <a:stretch>
+                      <a:fillRect/>
+                    </a:stretch>
+                  </pic:blipFill>
+                  <pic:spPr>
+                    <a:xfrm>
+                      <a:off x="0" y="0"/>
+                      <a:ext cx="5943600" cy="3025775"/>
+                    </a:xfrm>
+                    <a:prstGeom prst="rect">
+                      <a:avLst/>
+                    </a:prstGeom>
+                  </pic:spPr>
+                </pic:pic>
+              </a:graphicData>
+            </a:graphic>
+          </wp:inline>
+        </w:drawing>
+      </w:r>
+    </w:p>
+    <w:p/>
+    <w:p/>
+    <w:p/>
+    <w:p/>
+    <w:p/>
+    <w:p/>
+    <w:p/>
+    <w:p/>
+    <w:p/>
+    <w:p/>
+    <w:p/>
+    <w:p/>
+    <w:p/>
+    <w:p/>
+    <w:p/>
+    <w:p>
+      <w:pPr>
+        <w:rPr>
+          <w:u w:val="single"/>
+        </w:rPr>
+      </w:pPr>
+      <w:r>
+        <w:rPr>
+          <w:u w:val="single"/>
+        </w:rPr>
+        <w:t>Invalid confirmation to continue in submenu</w:t>
+      </w:r>
+    </w:p>
+    <w:p>
+      <w:r>
+        <w:rPr>
+          <w:noProof/>
+        </w:rPr>
+        <w:drawing>
+          <wp:inline distT="0" distB="0" distL="0" distR="0" wp14:anchorId="3EC58208" wp14:editId="62B0FEF6">
+            <wp:extent cx="5943600" cy="3655060"/>
+            <wp:effectExtent l="0" t="0" r="0" b="2540"/>
+            <wp:docPr id="1553277295" name="Picture 1"/>
+            <wp:cNvGraphicFramePr>
+              <a:graphicFrameLocks xmlns:a="http://schemas.openxmlformats.org/drawingml/2006/main" noChangeAspect="1"/>
+            </wp:cNvGraphicFramePr>
+            <a:graphic xmlns:a="http://schemas.openxmlformats.org/drawingml/2006/main">
+              <a:graphicData uri="http://schemas.openxmlformats.org/drawingml/2006/picture">
+                <pic:pic xmlns:pic="http://schemas.openxmlformats.org/drawingml/2006/picture">
+                  <pic:nvPicPr>
+                    <pic:cNvPr id="1553277295" name=""/>
+                    <pic:cNvPicPr/>
+                  </pic:nvPicPr>
+                  <pic:blipFill>
+                    <a:blip r:embed="rId28"/>
+                    <a:stretch>
+                      <a:fillRect/>
+                    </a:stretch>
+                  </pic:blipFill>
+                  <pic:spPr>
+                    <a:xfrm>
+                      <a:off x="0" y="0"/>
+                      <a:ext cx="5943600" cy="3655060"/>
+                    </a:xfrm>
+                    <a:prstGeom prst="rect">
+                      <a:avLst/>
+                    </a:prstGeom>
+                  </pic:spPr>
+                </pic:pic>
+              </a:graphicData>
+            </a:graphic>
+          </wp:inline>
+        </w:drawing>
+      </w:r>
+    </w:p>
+    <w:p/>
+    <w:p/>
+    <w:p>
+      <w:r>
+        <w:t>.</w:t>
+      </w:r>
     </w:p>
     <w:p/>
     <w:p/>
     <w:p/>
     <w:sectPr>
-      <w:headerReference w:type="default" r:id="rId9"/>
-      <w:footerReference w:type="default" r:id="rId10"/>
+      <w:headerReference w:type="default" r:id="rId29"/>
+      <w:footerReference w:type="default" r:id="rId30"/>
       <w:pgSz w:w="12240" w:h="15840"/>
       <w:pgMar w:top="1440" w:right="1440" w:bottom="1440" w:left="1440" w:header="720" w:footer="720" w:gutter="0"/>
       <w:cols w:space="720"/>
@@ -850,15 +3675,7 @@
       <w:pStyle w:val="Header"/>
     </w:pPr>
     <w:r>
-      <w:t>PHASE1 END PROJECT – “</w:t>
-    </w:r>
-    <w:proofErr w:type="spellStart"/>
-    <w:r>
-      <w:t>FileMagic</w:t>
-    </w:r>
-    <w:proofErr w:type="spellEnd"/>
-    <w:r>
-      <w:t xml:space="preserve">”  </w:t>
+      <w:t xml:space="preserve">PHASE1 END PROJECT – “FileMagic”  </w:t>
     </w:r>
   </w:p>
 </w:hdr>
@@ -1158,8 +3975,9 @@
   <w:abstractNum w:abstractNumId="3" w15:restartNumberingAfterBreak="0">
     <w:nsid w:val="20BC07E1"/>
     <w:multiLevelType w:val="hybridMultilevel"/>
-    <w:tmpl w:val="D8BE8856"/>
-    <w:lvl w:ilvl="0" w:tplc="0409000F">
+    <w:tmpl w:val="D1B8FE92"/>
+    <w:lvl w:ilvl="0" w:tplc="59EE9514">
+      <w:start w:val="1"/>
       <w:numFmt w:val="decimal"/>
       <w:lvlText w:val="%1."/>
       <w:lvlJc w:val="left"/>
@@ -1244,6 +4062,95 @@
     </w:lvl>
   </w:abstractNum>
   <w:abstractNum w:abstractNumId="4" w15:restartNumberingAfterBreak="0">
+    <w:nsid w:val="2E803373"/>
+    <w:multiLevelType w:val="hybridMultilevel"/>
+    <w:tmpl w:val="C1149FAA"/>
+    <w:lvl w:ilvl="0" w:tplc="357AD7D6">
+      <w:start w:val="1"/>
+      <w:numFmt w:val="upperLetter"/>
+      <w:lvlText w:val="%1)"/>
+      <w:lvlJc w:val="left"/>
+      <w:pPr>
+        <w:ind w:left="720" w:hanging="360"/>
+      </w:pPr>
+      <w:rPr>
+        <w:rFonts w:hint="default"/>
+      </w:rPr>
+    </w:lvl>
+    <w:lvl w:ilvl="1" w:tplc="04090019" w:tentative="1">
+      <w:start w:val="1"/>
+      <w:numFmt w:val="lowerLetter"/>
+      <w:lvlText w:val="%2."/>
+      <w:lvlJc w:val="left"/>
+      <w:pPr>
+        <w:ind w:left="1440" w:hanging="360"/>
+      </w:pPr>
+    </w:lvl>
+    <w:lvl w:ilvl="2" w:tplc="0409001B" w:tentative="1">
+      <w:start w:val="1"/>
+      <w:numFmt w:val="lowerRoman"/>
+      <w:lvlText w:val="%3."/>
+      <w:lvlJc w:val="right"/>
+      <w:pPr>
+        <w:ind w:left="2160" w:hanging="180"/>
+      </w:pPr>
+    </w:lvl>
+    <w:lvl w:ilvl="3" w:tplc="0409000F" w:tentative="1">
+      <w:start w:val="1"/>
+      <w:numFmt w:val="decimal"/>
+      <w:lvlText w:val="%4."/>
+      <w:lvlJc w:val="left"/>
+      <w:pPr>
+        <w:ind w:left="2880" w:hanging="360"/>
+      </w:pPr>
+    </w:lvl>
+    <w:lvl w:ilvl="4" w:tplc="04090019" w:tentative="1">
+      <w:start w:val="1"/>
+      <w:numFmt w:val="lowerLetter"/>
+      <w:lvlText w:val="%5."/>
+      <w:lvlJc w:val="left"/>
+      <w:pPr>
+        <w:ind w:left="3600" w:hanging="360"/>
+      </w:pPr>
+    </w:lvl>
+    <w:lvl w:ilvl="5" w:tplc="0409001B" w:tentative="1">
+      <w:start w:val="1"/>
+      <w:numFmt w:val="lowerRoman"/>
+      <w:lvlText w:val="%6."/>
+      <w:lvlJc w:val="right"/>
+      <w:pPr>
+        <w:ind w:left="4320" w:hanging="180"/>
+      </w:pPr>
+    </w:lvl>
+    <w:lvl w:ilvl="6" w:tplc="0409000F" w:tentative="1">
+      <w:start w:val="1"/>
+      <w:numFmt w:val="decimal"/>
+      <w:lvlText w:val="%7."/>
+      <w:lvlJc w:val="left"/>
+      <w:pPr>
+        <w:ind w:left="5040" w:hanging="360"/>
+      </w:pPr>
+    </w:lvl>
+    <w:lvl w:ilvl="7" w:tplc="04090019" w:tentative="1">
+      <w:start w:val="1"/>
+      <w:numFmt w:val="lowerLetter"/>
+      <w:lvlText w:val="%8."/>
+      <w:lvlJc w:val="left"/>
+      <w:pPr>
+        <w:ind w:left="5760" w:hanging="360"/>
+      </w:pPr>
+    </w:lvl>
+    <w:lvl w:ilvl="8" w:tplc="0409001B" w:tentative="1">
+      <w:start w:val="1"/>
+      <w:numFmt w:val="lowerRoman"/>
+      <w:lvlText w:val="%9."/>
+      <w:lvlJc w:val="right"/>
+      <w:pPr>
+        <w:ind w:left="6480" w:hanging="180"/>
+      </w:pPr>
+    </w:lvl>
+  </w:abstractNum>
+  <w:abstractNum w:abstractNumId="5" w15:restartNumberingAfterBreak="0">
     <w:nsid w:val="54DB2E30"/>
     <w:multiLevelType w:val="hybridMultilevel"/>
     <w:tmpl w:val="4E0A58C2"/>
@@ -1356,7 +4263,7 @@
       </w:rPr>
     </w:lvl>
   </w:abstractNum>
-  <w:abstractNum w:abstractNumId="5" w15:restartNumberingAfterBreak="0">
+  <w:abstractNum w:abstractNumId="6" w15:restartNumberingAfterBreak="0">
     <w:nsid w:val="5CB00A93"/>
     <w:multiLevelType w:val="hybridMultilevel"/>
     <w:tmpl w:val="17BAB2F6"/>
@@ -1445,7 +4352,7 @@
       </w:pPr>
     </w:lvl>
   </w:abstractNum>
-  <w:abstractNum w:abstractNumId="6" w15:restartNumberingAfterBreak="0">
+  <w:abstractNum w:abstractNumId="7" w15:restartNumberingAfterBreak="0">
     <w:nsid w:val="71023003"/>
     <w:multiLevelType w:val="hybridMultilevel"/>
     <w:tmpl w:val="719A8B8A"/>
@@ -1534,7 +4441,96 @@
       </w:pPr>
     </w:lvl>
   </w:abstractNum>
-  <w:abstractNum w:abstractNumId="7" w15:restartNumberingAfterBreak="0">
+  <w:abstractNum w:abstractNumId="8" w15:restartNumberingAfterBreak="0">
+    <w:nsid w:val="72127512"/>
+    <w:multiLevelType w:val="hybridMultilevel"/>
+    <w:tmpl w:val="FFA2A968"/>
+    <w:lvl w:ilvl="0" w:tplc="F00238F8">
+      <w:start w:val="1"/>
+      <w:numFmt w:val="lowerLetter"/>
+      <w:lvlText w:val="%1)"/>
+      <w:lvlJc w:val="left"/>
+      <w:pPr>
+        <w:ind w:left="1080" w:hanging="360"/>
+      </w:pPr>
+      <w:rPr>
+        <w:rFonts w:hint="default"/>
+      </w:rPr>
+    </w:lvl>
+    <w:lvl w:ilvl="1" w:tplc="04090019" w:tentative="1">
+      <w:start w:val="1"/>
+      <w:numFmt w:val="lowerLetter"/>
+      <w:lvlText w:val="%2."/>
+      <w:lvlJc w:val="left"/>
+      <w:pPr>
+        <w:ind w:left="1800" w:hanging="360"/>
+      </w:pPr>
+    </w:lvl>
+    <w:lvl w:ilvl="2" w:tplc="0409001B" w:tentative="1">
+      <w:start w:val="1"/>
+      <w:numFmt w:val="lowerRoman"/>
+      <w:lvlText w:val="%3."/>
+      <w:lvlJc w:val="right"/>
+      <w:pPr>
+        <w:ind w:left="2520" w:hanging="180"/>
+      </w:pPr>
+    </w:lvl>
+    <w:lvl w:ilvl="3" w:tplc="0409000F" w:tentative="1">
+      <w:start w:val="1"/>
+      <w:numFmt w:val="decimal"/>
+      <w:lvlText w:val="%4."/>
+      <w:lvlJc w:val="left"/>
+      <w:pPr>
+        <w:ind w:left="3240" w:hanging="360"/>
+      </w:pPr>
+    </w:lvl>
+    <w:lvl w:ilvl="4" w:tplc="04090019" w:tentative="1">
+      <w:start w:val="1"/>
+      <w:numFmt w:val="lowerLetter"/>
+      <w:lvlText w:val="%5."/>
+      <w:lvlJc w:val="left"/>
+      <w:pPr>
+        <w:ind w:left="3960" w:hanging="360"/>
+      </w:pPr>
+    </w:lvl>
+    <w:lvl w:ilvl="5" w:tplc="0409001B" w:tentative="1">
+      <w:start w:val="1"/>
+      <w:numFmt w:val="lowerRoman"/>
+      <w:lvlText w:val="%6."/>
+      <w:lvlJc w:val="right"/>
+      <w:pPr>
+        <w:ind w:left="4680" w:hanging="180"/>
+      </w:pPr>
+    </w:lvl>
+    <w:lvl w:ilvl="6" w:tplc="0409000F" w:tentative="1">
+      <w:start w:val="1"/>
+      <w:numFmt w:val="decimal"/>
+      <w:lvlText w:val="%7."/>
+      <w:lvlJc w:val="left"/>
+      <w:pPr>
+        <w:ind w:left="5400" w:hanging="360"/>
+      </w:pPr>
+    </w:lvl>
+    <w:lvl w:ilvl="7" w:tplc="04090019" w:tentative="1">
+      <w:start w:val="1"/>
+      <w:numFmt w:val="lowerLetter"/>
+      <w:lvlText w:val="%8."/>
+      <w:lvlJc w:val="left"/>
+      <w:pPr>
+        <w:ind w:left="6120" w:hanging="360"/>
+      </w:pPr>
+    </w:lvl>
+    <w:lvl w:ilvl="8" w:tplc="0409001B" w:tentative="1">
+      <w:start w:val="1"/>
+      <w:numFmt w:val="lowerRoman"/>
+      <w:lvlText w:val="%9."/>
+      <w:lvlJc w:val="right"/>
+      <w:pPr>
+        <w:ind w:left="6840" w:hanging="180"/>
+      </w:pPr>
+    </w:lvl>
+  </w:abstractNum>
+  <w:abstractNum w:abstractNumId="9" w15:restartNumberingAfterBreak="0">
     <w:nsid w:val="7B536545"/>
     <w:multiLevelType w:val="hybridMultilevel"/>
     <w:tmpl w:val="F06881E4"/>
@@ -1624,16 +4620,16 @@
     </w:lvl>
   </w:abstractNum>
   <w:num w:numId="1" w16cid:durableId="203837751">
+    <w:abstractNumId w:val="9"/>
+  </w:num>
+  <w:num w:numId="2" w16cid:durableId="1950770873">
+    <w:abstractNumId w:val="6"/>
+  </w:num>
+  <w:num w:numId="3" w16cid:durableId="594367845">
     <w:abstractNumId w:val="7"/>
   </w:num>
-  <w:num w:numId="2" w16cid:durableId="1950770873">
+  <w:num w:numId="4" w16cid:durableId="517235713">
     <w:abstractNumId w:val="5"/>
-  </w:num>
-  <w:num w:numId="3" w16cid:durableId="594367845">
-    <w:abstractNumId w:val="6"/>
-  </w:num>
-  <w:num w:numId="4" w16cid:durableId="517235713">
-    <w:abstractNumId w:val="4"/>
   </w:num>
   <w:num w:numId="5" w16cid:durableId="775444275">
     <w:abstractNumId w:val="1"/>
@@ -1646,6 +4642,12 @@
   </w:num>
   <w:num w:numId="8" w16cid:durableId="1880244011">
     <w:abstractNumId w:val="0"/>
+  </w:num>
+  <w:num w:numId="9" w16cid:durableId="690685648">
+    <w:abstractNumId w:val="8"/>
+  </w:num>
+  <w:num w:numId="10" w16cid:durableId="1646592974">
+    <w:abstractNumId w:val="4"/>
   </w:num>
 </w:numbering>
 </file>
@@ -2072,6 +5074,28 @@
       <w:szCs w:val="32"/>
     </w:rPr>
   </w:style>
+  <w:style w:type="paragraph" w:styleId="Heading2">
+    <w:name w:val="heading 2"/>
+    <w:basedOn w:val="Normal"/>
+    <w:next w:val="Normal"/>
+    <w:link w:val="Heading2Char"/>
+    <w:uiPriority w:val="9"/>
+    <w:unhideWhenUsed/>
+    <w:qFormat/>
+    <w:rsid w:val="001A3BD8"/>
+    <w:pPr>
+      <w:keepNext/>
+      <w:keepLines/>
+      <w:spacing w:before="40" w:after="0"/>
+      <w:outlineLvl w:val="1"/>
+    </w:pPr>
+    <w:rPr>
+      <w:rFonts w:asciiTheme="majorHAnsi" w:eastAsiaTheme="majorEastAsia" w:hAnsiTheme="majorHAnsi" w:cstheme="majorBidi"/>
+      <w:color w:val="2F5496" w:themeColor="accent1" w:themeShade="BF"/>
+      <w:sz w:val="26"/>
+      <w:szCs w:val="26"/>
+    </w:rPr>
+  </w:style>
   <w:style w:type="character" w:default="1" w:styleId="DefaultParagraphFont">
     <w:name w:val="Default Paragraph Font"/>
     <w:uiPriority w:val="1"/>
@@ -2216,6 +5240,77 @@
     <w:pPr>
       <w:ind w:left="720"/>
       <w:contextualSpacing/>
+    </w:pPr>
+  </w:style>
+  <w:style w:type="paragraph" w:styleId="NormalWeb">
+    <w:name w:val="Normal (Web)"/>
+    <w:basedOn w:val="Normal"/>
+    <w:uiPriority w:val="99"/>
+    <w:unhideWhenUsed/>
+    <w:rsid w:val="00D7612F"/>
+    <w:pPr>
+      <w:spacing w:before="100" w:beforeAutospacing="1" w:after="100" w:afterAutospacing="1" w:line="240" w:lineRule="auto"/>
+    </w:pPr>
+    <w:rPr>
+      <w:rFonts w:ascii="Times New Roman" w:eastAsia="Times New Roman" w:hAnsi="Times New Roman" w:cs="Times New Roman"/>
+      <w:kern w:val="0"/>
+      <w:sz w:val="24"/>
+      <w:szCs w:val="24"/>
+      <w14:ligatures w14:val="none"/>
+    </w:rPr>
+  </w:style>
+  <w:style w:type="table" w:styleId="TableGrid">
+    <w:name w:val="Table Grid"/>
+    <w:basedOn w:val="TableNormal"/>
+    <w:uiPriority w:val="39"/>
+    <w:rsid w:val="00D544DC"/>
+    <w:pPr>
+      <w:spacing w:after="0" w:line="240" w:lineRule="auto"/>
+    </w:pPr>
+    <w:tblPr>
+      <w:tblBorders>
+        <w:top w:val="single" w:sz="4" w:space="0" w:color="auto"/>
+        <w:left w:val="single" w:sz="4" w:space="0" w:color="auto"/>
+        <w:bottom w:val="single" w:sz="4" w:space="0" w:color="auto"/>
+        <w:right w:val="single" w:sz="4" w:space="0" w:color="auto"/>
+        <w:insideH w:val="single" w:sz="4" w:space="0" w:color="auto"/>
+        <w:insideV w:val="single" w:sz="4" w:space="0" w:color="auto"/>
+      </w:tblBorders>
+    </w:tblPr>
+  </w:style>
+  <w:style w:type="character" w:customStyle="1" w:styleId="Heading2Char">
+    <w:name w:val="Heading 2 Char"/>
+    <w:basedOn w:val="DefaultParagraphFont"/>
+    <w:link w:val="Heading2"/>
+    <w:uiPriority w:val="9"/>
+    <w:rsid w:val="001A3BD8"/>
+    <w:rPr>
+      <w:rFonts w:asciiTheme="majorHAnsi" w:eastAsiaTheme="majorEastAsia" w:hAnsiTheme="majorHAnsi" w:cstheme="majorBidi"/>
+      <w:color w:val="2F5496" w:themeColor="accent1" w:themeShade="BF"/>
+      <w:sz w:val="26"/>
+      <w:szCs w:val="26"/>
+    </w:rPr>
+  </w:style>
+  <w:style w:type="paragraph" w:styleId="TOC2">
+    <w:name w:val="toc 2"/>
+    <w:basedOn w:val="Normal"/>
+    <w:next w:val="Normal"/>
+    <w:autoRedefine/>
+    <w:uiPriority w:val="39"/>
+    <w:unhideWhenUsed/>
+    <w:rsid w:val="000B6007"/>
+    <w:pPr>
+      <w:spacing w:after="100"/>
+      <w:ind w:left="220"/>
+    </w:pPr>
+  </w:style>
+  <w:style w:type="paragraph" w:styleId="NoSpacing">
+    <w:name w:val="No Spacing"/>
+    <w:uiPriority w:val="1"/>
+    <w:qFormat/>
+    <w:rsid w:val="00F24A68"/>
+    <w:pPr>
+      <w:spacing w:after="0" w:line="240" w:lineRule="auto"/>
     </w:pPr>
   </w:style>
 </w:styles>

</xml_diff>